<commit_message>
Documento de visao e Requisitos
Foi preenchido o documento de visão e adicionado o documento de
requisitos
</commit_message>
<xml_diff>
--- a/Documentação/Analise/VisaoDasNecessidades.docx
+++ b/Documentação/Analise/VisaoDasNecessidades.docx
@@ -5,21 +5,24 @@
     <w:p>
       <w:pPr>
         <w:pStyle w:val="BodyTextIndent"/>
-        <w:jc w:val="left"/>
-        <w:rPr>
-          <w:b/>
-          <w:i/>
+        <w:jc w:val="center"/>
+        <w:rPr>
+          <w:b/>
           <w:color w:val="0000FF"/>
           <w:sz w:val="36"/>
         </w:rPr>
       </w:pPr>
-      <w:r>
-        <w:rPr>
-          <w:i/>
+    </w:p>
+    <w:p>
+      <w:pPr>
+        <w:pStyle w:val="BodyTextIndent"/>
+        <w:jc w:val="center"/>
+        <w:rPr>
+          <w:b/>
           <w:color w:val="0000FF"/>
-        </w:rPr>
-        <w:t>[Os textos exibidos em azul foram incluidos como um guia para o autor do documento, e devem ser substituídos ou excluídos, antes de serem impressos ou publicados. Deve-se utilizar a cor preta, padrão do documento, para o texto substituído]</w:t>
-      </w:r>
+          <w:sz w:val="36"/>
+        </w:rPr>
+      </w:pPr>
     </w:p>
     <w:p>
       <w:pPr>
@@ -50,20 +53,16 @@
         <w:jc w:val="center"/>
         <w:rPr>
           <w:b/>
-          <w:color w:val="0000FF"/>
           <w:sz w:val="36"/>
         </w:rPr>
       </w:pPr>
       <w:r>
         <w:rPr>
           <w:b/>
-          <w:color w:val="0000FF"/>
           <w:sz w:val="36"/>
         </w:rPr>
         <w:t>Apponto</w:t>
       </w:r>
-      <w:bookmarkStart w:id="0" w:name="_GoBack"/>
-      <w:bookmarkEnd w:id="0"/>
     </w:p>
     <w:p>
       <w:pPr>
@@ -91,11 +90,10 @@
       </w:r>
       <w:r>
         <w:rPr>
-          <w:color w:val="0000FF"/>
           <w:sz w:val="30"/>
           <w:lang w:val="pt-BR"/>
         </w:rPr>
-        <w:t>&lt;nn.nn&gt;</w:t>
+        <w:t>1.0</w:t>
       </w:r>
     </w:p>
     <w:p>
@@ -319,6 +317,133 @@
                 <w:lang w:val="pt-BR"/>
               </w:rPr>
             </w:pPr>
+            <w:r>
+              <w:rPr>
+                <w:lang w:val="pt-BR"/>
+              </w:rPr>
+              <w:t>1.0</w:t>
+            </w:r>
+          </w:p>
+        </w:tc>
+        <w:tc>
+          <w:tcPr>
+            <w:tcW w:w="1170" w:type="dxa"/>
+          </w:tcPr>
+          <w:p>
+            <w:pPr>
+              <w:pStyle w:val="Header"/>
+              <w:jc w:val="center"/>
+              <w:rPr>
+                <w:lang w:val="pt-BR"/>
+              </w:rPr>
+            </w:pPr>
+            <w:r>
+              <w:rPr>
+                <w:lang w:val="pt-BR"/>
+              </w:rPr>
+              <w:t>1</w:t>
+            </w:r>
+          </w:p>
+        </w:tc>
+        <w:tc>
+          <w:tcPr>
+            <w:tcW w:w="1350" w:type="dxa"/>
+          </w:tcPr>
+          <w:p>
+            <w:pPr>
+              <w:pStyle w:val="Header"/>
+              <w:jc w:val="center"/>
+              <w:rPr>
+                <w:lang w:val="pt-BR"/>
+              </w:rPr>
+            </w:pPr>
+            <w:r>
+              <w:rPr>
+                <w:lang w:val="pt-BR"/>
+              </w:rPr>
+              <w:t>11</w:t>
+            </w:r>
+            <w:r>
+              <w:rPr>
+                <w:lang w:val="pt-BR"/>
+              </w:rPr>
+              <w:t>/</w:t>
+            </w:r>
+            <w:r>
+              <w:rPr>
+                <w:lang w:val="pt-BR"/>
+              </w:rPr>
+              <w:t>03</w:t>
+            </w:r>
+            <w:r>
+              <w:rPr>
+                <w:lang w:val="pt-BR"/>
+              </w:rPr>
+              <w:t>/</w:t>
+            </w:r>
+            <w:r>
+              <w:rPr>
+                <w:lang w:val="pt-BR"/>
+              </w:rPr>
+              <w:t>15</w:t>
+            </w:r>
+          </w:p>
+        </w:tc>
+        <w:tc>
+          <w:tcPr>
+            <w:tcW w:w="3420" w:type="dxa"/>
+          </w:tcPr>
+          <w:p>
+            <w:pPr>
+              <w:pStyle w:val="Header"/>
+              <w:rPr>
+                <w:lang w:val="pt-BR"/>
+              </w:rPr>
+            </w:pPr>
+            <w:r>
+              <w:rPr>
+                <w:lang w:val="pt-BR"/>
+              </w:rPr>
+              <w:t>Preenchimento do documento</w:t>
+            </w:r>
+          </w:p>
+        </w:tc>
+        <w:tc>
+          <w:tcPr>
+            <w:tcW w:w="3060" w:type="dxa"/>
+          </w:tcPr>
+          <w:p>
+            <w:pPr>
+              <w:pStyle w:val="Header"/>
+              <w:rPr>
+                <w:lang w:val="pt-BR"/>
+              </w:rPr>
+            </w:pPr>
+            <w:r>
+              <w:rPr>
+                <w:lang w:val="pt-BR"/>
+              </w:rPr>
+              <w:t>José Luiz A. Gomes Jr</w:t>
+            </w:r>
+          </w:p>
+        </w:tc>
+      </w:tr>
+      <w:tr>
+        <w:trPr>
+          <w:cantSplit/>
+        </w:trPr>
+        <w:tc>
+          <w:tcPr>
+            <w:tcW w:w="900" w:type="dxa"/>
+          </w:tcPr>
+          <w:p>
+            <w:pPr>
+              <w:pStyle w:val="Header"/>
+              <w:jc w:val="center"/>
+              <w:rPr>
+                <w:lang w:val="pt-BR"/>
+              </w:rPr>
+            </w:pPr>
           </w:p>
         </w:tc>
         <w:tc>
@@ -347,12 +472,6 @@
                 <w:lang w:val="pt-BR"/>
               </w:rPr>
             </w:pPr>
-            <w:r>
-              <w:rPr>
-                <w:lang w:val="pt-BR"/>
-              </w:rPr>
-              <w:t>dd/mm/aa</w:t>
-            </w:r>
           </w:p>
         </w:tc>
         <w:tc>
@@ -674,79 +793,6 @@
           </w:p>
         </w:tc>
       </w:tr>
-      <w:tr>
-        <w:trPr>
-          <w:cantSplit/>
-        </w:trPr>
-        <w:tc>
-          <w:tcPr>
-            <w:tcW w:w="900" w:type="dxa"/>
-          </w:tcPr>
-          <w:p>
-            <w:pPr>
-              <w:pStyle w:val="Header"/>
-              <w:jc w:val="center"/>
-              <w:rPr>
-                <w:lang w:val="pt-BR"/>
-              </w:rPr>
-            </w:pPr>
-          </w:p>
-        </w:tc>
-        <w:tc>
-          <w:tcPr>
-            <w:tcW w:w="1170" w:type="dxa"/>
-          </w:tcPr>
-          <w:p>
-            <w:pPr>
-              <w:pStyle w:val="Header"/>
-              <w:jc w:val="center"/>
-              <w:rPr>
-                <w:lang w:val="pt-BR"/>
-              </w:rPr>
-            </w:pPr>
-          </w:p>
-        </w:tc>
-        <w:tc>
-          <w:tcPr>
-            <w:tcW w:w="1350" w:type="dxa"/>
-          </w:tcPr>
-          <w:p>
-            <w:pPr>
-              <w:pStyle w:val="Header"/>
-              <w:jc w:val="center"/>
-              <w:rPr>
-                <w:lang w:val="pt-BR"/>
-              </w:rPr>
-            </w:pPr>
-          </w:p>
-        </w:tc>
-        <w:tc>
-          <w:tcPr>
-            <w:tcW w:w="3420" w:type="dxa"/>
-          </w:tcPr>
-          <w:p>
-            <w:pPr>
-              <w:pStyle w:val="Header"/>
-              <w:rPr>
-                <w:lang w:val="pt-BR"/>
-              </w:rPr>
-            </w:pPr>
-          </w:p>
-        </w:tc>
-        <w:tc>
-          <w:tcPr>
-            <w:tcW w:w="3060" w:type="dxa"/>
-          </w:tcPr>
-          <w:p>
-            <w:pPr>
-              <w:pStyle w:val="Header"/>
-              <w:rPr>
-                <w:lang w:val="pt-BR"/>
-              </w:rPr>
-            </w:pPr>
-          </w:p>
-        </w:tc>
-      </w:tr>
     </w:tbl>
     <w:p>
       <w:pPr>
@@ -767,20 +813,20 @@
           <w:lang w:val="pt-BR"/>
         </w:rPr>
       </w:pPr>
-      <w:bookmarkStart w:id="1" w:name="_Toc29264751"/>
-      <w:bookmarkStart w:id="2" w:name="_Toc31701056"/>
-      <w:bookmarkStart w:id="3" w:name="_Toc32203817"/>
-      <w:bookmarkStart w:id="4" w:name="_Toc49737849"/>
+      <w:bookmarkStart w:id="0" w:name="_Toc29264751"/>
+      <w:bookmarkStart w:id="1" w:name="_Toc31701056"/>
+      <w:bookmarkStart w:id="2" w:name="_Toc32203817"/>
+      <w:bookmarkStart w:id="3" w:name="_Toc49737849"/>
       <w:r>
         <w:rPr>
           <w:lang w:val="pt-BR"/>
         </w:rPr>
         <w:t>Introdução</w:t>
       </w:r>
+      <w:bookmarkEnd w:id="0"/>
       <w:bookmarkEnd w:id="1"/>
       <w:bookmarkEnd w:id="2"/>
       <w:bookmarkEnd w:id="3"/>
-      <w:bookmarkEnd w:id="4"/>
     </w:p>
     <w:p>
       <w:pPr>
@@ -802,32 +848,32 @@
           <w:lang w:val="pt-BR"/>
         </w:rPr>
       </w:pPr>
-      <w:bookmarkStart w:id="5" w:name="_Toc49737850"/>
+      <w:bookmarkStart w:id="4" w:name="_Toc49737850"/>
       <w:r>
         <w:rPr>
           <w:lang w:val="pt-BR"/>
         </w:rPr>
         <w:t>Objetivo do Documento</w:t>
       </w:r>
-      <w:bookmarkEnd w:id="5"/>
+      <w:bookmarkEnd w:id="4"/>
     </w:p>
     <w:p>
       <w:pPr>
         <w:pStyle w:val="BodyText3"/>
         <w:rPr>
-          <w:color w:val="0000FF"/>
+          <w:color w:val="auto"/>
         </w:rPr>
       </w:pPr>
       <w:r>
         <w:rPr>
           <w:rFonts w:ascii="Helvetica" w:hAnsi="Helvetica"/>
-          <w:color w:val="0000FF"/>
+          <w:color w:val="auto"/>
         </w:rPr>
         <w:t>A finalidade deste documento é coletar e definir as necessidades do Cliente e as características do Projeto de Software desejado, descritas em alto nível, focando o negócio sob a perspectiva do Cliente. Neste documento está descrito “o quê” o Cliente necessita e, a descrição do problema a ser resolvido. Em nenhum momento este documento descreverá “como” estas necessidades serão atendidas</w:t>
       </w:r>
       <w:r>
         <w:rPr>
-          <w:color w:val="0000FF"/>
+          <w:color w:val="auto"/>
         </w:rPr>
         <w:t>.</w:t>
       </w:r>
@@ -860,37 +906,37 @@
           <w:lang w:val="pt-BR"/>
         </w:rPr>
       </w:pPr>
-      <w:bookmarkStart w:id="6" w:name="_Toc29264755"/>
-      <w:bookmarkStart w:id="7" w:name="_Toc31701060"/>
-      <w:bookmarkStart w:id="8" w:name="_Toc32203821"/>
-      <w:bookmarkStart w:id="9" w:name="_Toc32203942"/>
-      <w:bookmarkStart w:id="10" w:name="_Toc49737852"/>
+      <w:bookmarkStart w:id="5" w:name="_Toc29264755"/>
+      <w:bookmarkStart w:id="6" w:name="_Toc31701060"/>
+      <w:bookmarkStart w:id="7" w:name="_Toc32203821"/>
+      <w:bookmarkStart w:id="8" w:name="_Toc32203942"/>
+      <w:bookmarkStart w:id="9" w:name="_Toc49737852"/>
       <w:r>
         <w:rPr>
           <w:lang w:val="pt-BR"/>
         </w:rPr>
         <w:t>Referências</w:t>
       </w:r>
+      <w:bookmarkEnd w:id="5"/>
       <w:bookmarkEnd w:id="6"/>
       <w:bookmarkEnd w:id="7"/>
       <w:bookmarkEnd w:id="8"/>
       <w:bookmarkEnd w:id="9"/>
-      <w:bookmarkEnd w:id="10"/>
     </w:p>
     <w:p>
       <w:pPr>
         <w:pStyle w:val="BodyText"/>
         <w:rPr>
-          <w:rFonts w:ascii="Helvetica" w:hAnsi="Helvetica"/>
-          <w:lang w:val="pt-BR"/>
-        </w:rPr>
-      </w:pPr>
-      <w:r>
-        <w:rPr>
-          <w:rFonts w:ascii="Helvetica" w:hAnsi="Helvetica"/>
-          <w:lang w:val="pt-BR"/>
-        </w:rPr>
-        <w:t>Nesta seção devem aparecer referências a eventuais documentos, fontes externas e internas ao projeto que sejam relevantes e/ou completem seu entendimento. Podem ser listados os documentos fornecidos pelo cliente que apoiam/apoiaram na definição do projeto, como planilhas, manuais, procedimentos, atas de reunião e outros, bem como onde encontrá-los (rede).</w:t>
+          <w:color w:val="auto"/>
+          <w:lang w:val="pt-BR"/>
+        </w:rPr>
+      </w:pPr>
+      <w:r>
+        <w:rPr>
+          <w:color w:val="auto"/>
+          <w:lang w:val="pt-BR"/>
+        </w:rPr>
+        <w:t>Sistema de Registro Eletrônico de Ponto – SREP – Portaria MTE 1.510/2009</w:t>
       </w:r>
     </w:p>
     <w:p>
@@ -901,6 +947,13 @@
           <w:lang w:val="pt-BR"/>
         </w:rPr>
       </w:pPr>
+      <w:r>
+        <w:rPr>
+          <w:color w:val="auto"/>
+          <w:lang w:val="pt-BR"/>
+        </w:rPr>
+        <w:t>http://portal.mte.gov.br/data/files/8A7C812D32DC09BB0132DFC3C79E1478/info_empregador.pdf</w:t>
+      </w:r>
     </w:p>
     <w:p>
       <w:pPr>
@@ -927,83 +980,30 @@
           <w:lang w:val="pt-BR"/>
         </w:rPr>
       </w:pPr>
-      <w:bookmarkStart w:id="11" w:name="_Toc28671944"/>
-      <w:bookmarkStart w:id="12" w:name="_Toc28671990"/>
-      <w:bookmarkStart w:id="13" w:name="_Toc29264756"/>
-      <w:bookmarkStart w:id="14" w:name="_Toc31701061"/>
-      <w:bookmarkStart w:id="15" w:name="_Toc32203822"/>
-      <w:bookmarkStart w:id="16" w:name="_Toc49737853"/>
+      <w:bookmarkStart w:id="10" w:name="_Toc28671944"/>
+      <w:bookmarkStart w:id="11" w:name="_Toc28671990"/>
+      <w:bookmarkStart w:id="12" w:name="_Toc29264756"/>
+      <w:bookmarkStart w:id="13" w:name="_Toc31701061"/>
+      <w:bookmarkStart w:id="14" w:name="_Toc32203822"/>
+      <w:bookmarkStart w:id="15" w:name="_Toc49737853"/>
       <w:r>
         <w:rPr>
           <w:lang w:val="pt-BR"/>
         </w:rPr>
         <w:t>Partes Envolvidas</w:t>
       </w:r>
+      <w:bookmarkEnd w:id="10"/>
       <w:bookmarkEnd w:id="11"/>
       <w:bookmarkEnd w:id="12"/>
       <w:bookmarkEnd w:id="13"/>
       <w:bookmarkEnd w:id="14"/>
+      <w:r>
+        <w:rPr>
+          <w:lang w:val="pt-BR"/>
+        </w:rPr>
+        <w:t xml:space="preserve"> e Usuários</w:t>
+      </w:r>
       <w:bookmarkEnd w:id="15"/>
-      <w:r>
-        <w:rPr>
-          <w:lang w:val="pt-BR"/>
-        </w:rPr>
-        <w:t xml:space="preserve"> e Usuários</w:t>
-      </w:r>
-      <w:bookmarkEnd w:id="16"/>
-    </w:p>
-    <w:p>
-      <w:pPr>
-        <w:pStyle w:val="BodyText"/>
-        <w:rPr>
-          <w:lang w:val="pt-BR"/>
-        </w:rPr>
-      </w:pPr>
-      <w:r>
-        <w:rPr>
-          <w:lang w:val="pt-BR"/>
-        </w:rPr>
-        <w:t>Entende-se por Partes envolvidas no projeto todo participante do processo de negócio, que será ou não usuário da solução a ser desenvolvida. Qualquer pessoa ou entidade que seja afetada pela solução a ser definida.</w:t>
-      </w:r>
-    </w:p>
-    <w:p>
-      <w:pPr>
-        <w:pStyle w:val="BodyText"/>
-        <w:rPr>
-          <w:lang w:val="pt-BR"/>
-        </w:rPr>
-      </w:pPr>
-      <w:r>
-        <w:rPr>
-          <w:lang w:val="pt-BR"/>
-        </w:rPr>
-        <w:t>Como usuários, definimos aqueles que de fato utilizarão a solução a ser implementada em suas atividades de trabalho.</w:t>
-      </w:r>
-    </w:p>
-    <w:p>
-      <w:pPr>
-        <w:pStyle w:val="Header"/>
-        <w:rPr>
-          <w:color w:val="0000FF"/>
-          <w:lang w:val="pt-BR"/>
-        </w:rPr>
-      </w:pPr>
-      <w:r>
-        <w:rPr>
-          <w:color w:val="0000FF"/>
-          <w:lang w:val="pt-BR"/>
-        </w:rPr>
-        <w:t>Partes envolvidas em qualquer projeto: Patrocinador, Cliente e o Consultor.</w:t>
-      </w:r>
-    </w:p>
-    <w:p>
-      <w:pPr>
-        <w:pStyle w:val="Header"/>
-        <w:rPr>
-          <w:color w:val="0000FF"/>
-          <w:lang w:val="pt-BR"/>
-        </w:rPr>
-      </w:pPr>
     </w:p>
     <w:tbl>
       <w:tblPr>
@@ -1113,16 +1113,14 @@
             <w:pPr>
               <w:pStyle w:val="Header"/>
               <w:rPr>
-                <w:color w:val="0000FF"/>
                 <w:lang w:val="pt-BR"/>
               </w:rPr>
             </w:pPr>
             <w:r>
               <w:rPr>
-                <w:color w:val="0000FF"/>
-                <w:lang w:val="pt-BR"/>
-              </w:rPr>
-              <w:t>Nome da pessoa ou papel</w:t>
+                <w:lang w:val="pt-BR"/>
+              </w:rPr>
+              <w:t>Funcionário</w:t>
             </w:r>
           </w:p>
         </w:tc>
@@ -1135,33 +1133,14 @@
               <w:pStyle w:val="Header"/>
               <w:jc w:val="left"/>
               <w:rPr>
-                <w:color w:val="0000FF"/>
                 <w:lang w:val="pt-BR"/>
               </w:rPr>
             </w:pPr>
             <w:r>
               <w:rPr>
-                <w:color w:val="0000FF"/>
-                <w:lang w:val="pt-BR"/>
-              </w:rPr>
-              <w:t>Descrição do papel da pessoa no projeto</w:t>
-            </w:r>
-          </w:p>
-          <w:p>
-            <w:pPr>
-              <w:pStyle w:val="Header"/>
-              <w:jc w:val="left"/>
-              <w:rPr>
-                <w:color w:val="0000FF"/>
-                <w:lang w:val="pt-BR"/>
-              </w:rPr>
-            </w:pPr>
-            <w:r>
-              <w:rPr>
-                <w:color w:val="0000FF"/>
-                <w:lang w:val="pt-BR"/>
-              </w:rPr>
-              <w:t>Ex.:Patrocinador, Consultor etc.</w:t>
+                <w:lang w:val="pt-BR"/>
+              </w:rPr>
+              <w:t>Utilizador do sistema</w:t>
             </w:r>
           </w:p>
         </w:tc>
@@ -1174,33 +1153,14 @@
               <w:pStyle w:val="Header"/>
               <w:jc w:val="left"/>
               <w:rPr>
-                <w:color w:val="0000FF"/>
                 <w:lang w:val="pt-BR"/>
               </w:rPr>
             </w:pPr>
             <w:r>
               <w:rPr>
-                <w:color w:val="0000FF"/>
-                <w:lang w:val="pt-BR"/>
-              </w:rPr>
-              <w:t>Responsabilidades em relação ao projeto</w:t>
-            </w:r>
-          </w:p>
-          <w:p>
-            <w:pPr>
-              <w:pStyle w:val="Header"/>
-              <w:jc w:val="left"/>
-              <w:rPr>
-                <w:color w:val="0000FF"/>
-                <w:lang w:val="pt-BR"/>
-              </w:rPr>
-            </w:pPr>
-            <w:r>
-              <w:rPr>
-                <w:color w:val="0000FF"/>
-                <w:lang w:val="pt-BR"/>
-              </w:rPr>
-              <w:t>Ex.: aprovar orçamento, realizar os testes de aceite, aprovar as mudanças de escopo no projeto, fornecer informações referentes ao escopo do projeto, fornecer o aceite final do projeto, etc.)</w:t>
+                <w:lang w:val="pt-BR"/>
+              </w:rPr>
+              <w:t>Utilizar o sistema para registrar seus horários de trabalhos e consultar relatórios.</w:t>
             </w:r>
           </w:p>
         </w:tc>
@@ -1214,16 +1174,14 @@
             <w:pPr>
               <w:pStyle w:val="Header"/>
               <w:rPr>
-                <w:color w:val="0000FF"/>
                 <w:lang w:val="pt-BR"/>
               </w:rPr>
             </w:pPr>
             <w:r>
               <w:rPr>
-                <w:color w:val="0000FF"/>
-                <w:lang w:val="pt-BR"/>
-              </w:rPr>
-              <w:t>Maria de Souza</w:t>
+                <w:lang w:val="pt-BR"/>
+              </w:rPr>
+              <w:t>Supervisores</w:t>
             </w:r>
           </w:p>
         </w:tc>
@@ -1236,16 +1194,14 @@
               <w:pStyle w:val="Header"/>
               <w:jc w:val="left"/>
               <w:rPr>
-                <w:color w:val="0000FF"/>
                 <w:lang w:val="pt-BR"/>
               </w:rPr>
             </w:pPr>
             <w:r>
               <w:rPr>
-                <w:color w:val="0000FF"/>
-                <w:lang w:val="pt-BR"/>
-              </w:rPr>
-              <w:t>Patrocinador do Projeto</w:t>
+                <w:lang w:val="pt-BR"/>
+              </w:rPr>
+              <w:t>Utilizador do sistema</w:t>
             </w:r>
           </w:p>
         </w:tc>
@@ -1258,16 +1214,14 @@
               <w:pStyle w:val="Header"/>
               <w:jc w:val="left"/>
               <w:rPr>
-                <w:color w:val="0000FF"/>
                 <w:lang w:val="pt-BR"/>
               </w:rPr>
             </w:pPr>
             <w:r>
               <w:rPr>
-                <w:color w:val="0000FF"/>
-                <w:lang w:val="pt-BR"/>
-              </w:rPr>
-              <w:t>Aprovar orçamento e cronograma do projeto.</w:t>
+                <w:lang w:val="pt-BR"/>
+              </w:rPr>
+              <w:t>Cadastrar funcionários no sistema, configurar onde o funcionário trabalhará por um determinado período e gerar relatórios.</w:t>
             </w:r>
           </w:p>
         </w:tc>
@@ -1281,16 +1235,14 @@
             <w:pPr>
               <w:pStyle w:val="Header"/>
               <w:rPr>
-                <w:color w:val="0000FF"/>
                 <w:lang w:val="pt-BR"/>
               </w:rPr>
             </w:pPr>
             <w:r>
               <w:rPr>
-                <w:color w:val="0000FF"/>
-                <w:lang w:val="pt-BR"/>
-              </w:rPr>
-              <w:t>João da Silva</w:t>
+                <w:lang w:val="pt-BR"/>
+              </w:rPr>
+              <w:t>Recursos Humanos</w:t>
             </w:r>
           </w:p>
         </w:tc>
@@ -1303,16 +1255,14 @@
               <w:pStyle w:val="Header"/>
               <w:jc w:val="left"/>
               <w:rPr>
-                <w:color w:val="0000FF"/>
                 <w:lang w:val="pt-BR"/>
               </w:rPr>
             </w:pPr>
             <w:r>
               <w:rPr>
-                <w:color w:val="0000FF"/>
-                <w:lang w:val="pt-BR"/>
-              </w:rPr>
-              <w:t>Representante da área responsável pelo processo de conciliação bancária</w:t>
+                <w:lang w:val="pt-BR"/>
+              </w:rPr>
+              <w:t>Utilizador do sistema</w:t>
             </w:r>
           </w:p>
         </w:tc>
@@ -1323,128 +1273,28 @@
           <w:p>
             <w:pPr>
               <w:pStyle w:val="Header"/>
-              <w:rPr>
-                <w:color w:val="0000FF"/>
+              <w:jc w:val="left"/>
+              <w:rPr>
                 <w:lang w:val="pt-BR"/>
               </w:rPr>
             </w:pPr>
             <w:r>
               <w:rPr>
-                <w:color w:val="0000FF"/>
-                <w:lang w:val="pt-BR"/>
-              </w:rPr>
-              <w:t>Fornecer informações pertinentes aos processos e regras de negócio da área de contas a receber;</w:t>
-            </w:r>
-          </w:p>
-          <w:p>
-            <w:pPr>
-              <w:pStyle w:val="Header"/>
-              <w:rPr>
-                <w:color w:val="0000FF"/>
-                <w:lang w:val="pt-BR"/>
-              </w:rPr>
-            </w:pPr>
-            <w:r>
-              <w:rPr>
-                <w:color w:val="0000FF"/>
-                <w:lang w:val="pt-BR"/>
-              </w:rPr>
-              <w:t>Suportar a equipe de projeto no detalhamento e validação das funcionalidades e requisitos;</w:t>
-            </w:r>
-          </w:p>
-          <w:p>
-            <w:pPr>
-              <w:pStyle w:val="InfoBlue0"/>
-              <w:rPr>
-                <w:rFonts w:ascii="Arial" w:hAnsi="Arial"/>
-                <w:color w:val="0000FF"/>
-                <w:sz w:val="22"/>
-                <w:lang w:eastAsia="pt-BR"/>
-              </w:rPr>
-            </w:pPr>
-            <w:r>
-              <w:rPr>
-                <w:rFonts w:ascii="Arial" w:hAnsi="Arial"/>
-                <w:color w:val="0000FF"/>
-                <w:sz w:val="22"/>
-                <w:lang w:eastAsia="pt-BR"/>
-              </w:rPr>
-              <w:t>Validar funcionalidades da aplicação;</w:t>
-            </w:r>
-          </w:p>
-          <w:p>
-            <w:pPr>
-              <w:pStyle w:val="Header"/>
-              <w:rPr>
-                <w:color w:val="0000FF"/>
-                <w:lang w:val="pt-BR"/>
-              </w:rPr>
-            </w:pPr>
-            <w:r>
-              <w:rPr>
-                <w:color w:val="0000FF"/>
-                <w:sz w:val="20"/>
-                <w:lang w:val="pt-BR"/>
-              </w:rPr>
-              <w:t>Validar a solução apresentada e f</w:t>
+                <w:lang w:val="pt-BR"/>
+              </w:rPr>
+              <w:t xml:space="preserve">Cadastrar funcionários no sistema, </w:t>
             </w:r>
             <w:r>
               <w:rPr>
-                <w:color w:val="0000FF"/>
-                <w:lang w:val="pt-BR"/>
-              </w:rPr>
-              <w:t>ornecer o aceite final do projeto;</w:t>
-            </w:r>
-          </w:p>
-          <w:p>
-            <w:pPr>
-              <w:pStyle w:val="BodyText"/>
-              <w:rPr>
-                <w:lang w:val="pt-BR"/>
-              </w:rPr>
-            </w:pPr>
-            <w:r>
-              <w:rPr>
-                <w:lang w:val="pt-BR"/>
-              </w:rPr>
-              <w:t>Fornecer informações relacionadas à parte operacional do sistema;</w:t>
-            </w:r>
-          </w:p>
-          <w:p>
-            <w:pPr>
-              <w:pStyle w:val="BodyText"/>
-              <w:rPr>
-                <w:lang w:val="pt-BR"/>
-              </w:rPr>
-            </w:pPr>
-            <w:r>
-              <w:rPr>
-                <w:lang w:val="pt-BR"/>
-              </w:rPr>
-              <w:t>Validar protótipo da solução e e</w:t>
+                <w:lang w:val="pt-BR"/>
+              </w:rPr>
+              <w:t>configurar hierarquia</w:t>
             </w:r>
             <w:r>
               <w:rPr>
-                <w:sz w:val="20"/>
-                <w:lang w:val="pt-BR"/>
-              </w:rPr>
-              <w:t>fetuar testes de aceitação;</w:t>
-            </w:r>
-          </w:p>
-          <w:p>
-            <w:pPr>
-              <w:pStyle w:val="Header"/>
-              <w:rPr>
-                <w:color w:val="0000FF"/>
-                <w:lang w:val="pt-BR"/>
-              </w:rPr>
-            </w:pPr>
-            <w:r>
-              <w:rPr>
-                <w:color w:val="0000FF"/>
-                <w:lang w:val="pt-BR"/>
-              </w:rPr>
-              <w:t>Prover treinamento para os usuários finais.</w:t>
+                <w:lang w:val="pt-BR"/>
+              </w:rPr>
+              <w:t xml:space="preserve"> e gerar relatórios.</w:t>
             </w:r>
           </w:p>
         </w:tc>
@@ -1458,16 +1308,15 @@
             <w:pPr>
               <w:pStyle w:val="Header"/>
               <w:rPr>
-                <w:color w:val="0000FF"/>
                 <w:lang w:val="pt-BR"/>
               </w:rPr>
             </w:pPr>
             <w:r>
               <w:rPr>
-                <w:color w:val="0000FF"/>
-                <w:lang w:val="pt-BR"/>
-              </w:rPr>
-              <w:t>Nome do Consultor de Informática</w:t>
+                <w:lang w:val="pt-BR"/>
+              </w:rPr>
+              <w:lastRenderedPageBreak/>
+              <w:t>José Luiz Albernaz Gomes Junior</w:t>
             </w:r>
           </w:p>
         </w:tc>
@@ -1480,16 +1329,14 @@
               <w:pStyle w:val="Header"/>
               <w:jc w:val="left"/>
               <w:rPr>
-                <w:color w:val="0000FF"/>
                 <w:lang w:val="pt-BR"/>
               </w:rPr>
             </w:pPr>
             <w:r>
               <w:rPr>
-                <w:color w:val="0000FF"/>
-                <w:lang w:val="pt-BR"/>
-              </w:rPr>
-              <w:t>Gerente de Relacionamento entre o Cliente e a área de Informática</w:t>
+                <w:lang w:val="pt-BR"/>
+              </w:rPr>
+              <w:t>Desenvolvedor e responsável pelo projeto</w:t>
             </w:r>
           </w:p>
         </w:tc>
@@ -1500,32 +1347,147 @@
           <w:p>
             <w:pPr>
               <w:pStyle w:val="Header"/>
-              <w:jc w:val="left"/>
-              <w:rPr>
-                <w:color w:val="0000FF"/>
+              <w:rPr>
                 <w:lang w:val="pt-BR"/>
               </w:rPr>
             </w:pPr>
             <w:r>
               <w:rPr>
-                <w:color w:val="0000FF"/>
-                <w:lang w:val="pt-BR"/>
-              </w:rPr>
-              <w:t>Apoiar o Cliente na Concepção do projeto;</w:t>
+                <w:lang w:val="pt-BR"/>
+              </w:rPr>
+              <w:t xml:space="preserve">Fornecer informações pertinentes aos </w:t>
+            </w:r>
+            <w:r>
+              <w:rPr>
+                <w:lang w:val="pt-BR"/>
+              </w:rPr>
+              <w:t>demais envolvidos</w:t>
+            </w:r>
+            <w:r>
+              <w:rPr>
+                <w:lang w:val="pt-BR"/>
+              </w:rPr>
+              <w:t>;</w:t>
             </w:r>
           </w:p>
           <w:p>
             <w:pPr>
               <w:pStyle w:val="Header"/>
-              <w:jc w:val="left"/>
-              <w:rPr>
-                <w:color w:val="0000FF"/>
+              <w:rPr>
                 <w:lang w:val="pt-BR"/>
               </w:rPr>
             </w:pPr>
             <w:r>
               <w:rPr>
-                <w:color w:val="0000FF"/>
+                <w:lang w:val="pt-BR"/>
+              </w:rPr>
+              <w:t>Suportar a equipe de projeto no detalhamento e validação das funcionalidades e requisitos;</w:t>
+            </w:r>
+          </w:p>
+          <w:p>
+            <w:pPr>
+              <w:pStyle w:val="InfoBlue0"/>
+              <w:rPr>
+                <w:rFonts w:ascii="Arial" w:hAnsi="Arial"/>
+                <w:color w:val="auto"/>
+                <w:sz w:val="22"/>
+                <w:lang w:eastAsia="pt-BR"/>
+              </w:rPr>
+            </w:pPr>
+            <w:r>
+              <w:rPr>
+                <w:rFonts w:ascii="Arial" w:hAnsi="Arial"/>
+                <w:color w:val="auto"/>
+                <w:sz w:val="22"/>
+                <w:lang w:eastAsia="pt-BR"/>
+              </w:rPr>
+              <w:t>Validar funcionalidades da aplicação;</w:t>
+            </w:r>
+          </w:p>
+          <w:p>
+            <w:pPr>
+              <w:pStyle w:val="Header"/>
+              <w:rPr>
+                <w:lang w:val="pt-BR"/>
+              </w:rPr>
+            </w:pPr>
+            <w:r>
+              <w:rPr>
+                <w:sz w:val="20"/>
+                <w:lang w:val="pt-BR"/>
+              </w:rPr>
+              <w:t>Validar a solução apresentada e f</w:t>
+            </w:r>
+            <w:r>
+              <w:rPr>
+                <w:lang w:val="pt-BR"/>
+              </w:rPr>
+              <w:t>ornecer o aceite final do projeto;</w:t>
+            </w:r>
+          </w:p>
+          <w:p>
+            <w:pPr>
+              <w:pStyle w:val="BodyText"/>
+              <w:rPr>
+                <w:color w:val="auto"/>
+                <w:lang w:val="pt-BR"/>
+              </w:rPr>
+            </w:pPr>
+            <w:r>
+              <w:rPr>
+                <w:color w:val="auto"/>
+                <w:lang w:val="pt-BR"/>
+              </w:rPr>
+              <w:t>Fornecer informações relacionadas à parte operacional do sistema;</w:t>
+            </w:r>
+          </w:p>
+          <w:p>
+            <w:pPr>
+              <w:pStyle w:val="BodyText"/>
+              <w:rPr>
+                <w:color w:val="auto"/>
+                <w:lang w:val="pt-BR"/>
+              </w:rPr>
+            </w:pPr>
+            <w:r>
+              <w:rPr>
+                <w:color w:val="auto"/>
+                <w:lang w:val="pt-BR"/>
+              </w:rPr>
+              <w:t>Validar protótipo da solução e e</w:t>
+            </w:r>
+            <w:r>
+              <w:rPr>
+                <w:color w:val="auto"/>
+                <w:sz w:val="20"/>
+                <w:lang w:val="pt-BR"/>
+              </w:rPr>
+              <w:t>fetuar testes de aceitação;</w:t>
+            </w:r>
+          </w:p>
+          <w:p>
+            <w:pPr>
+              <w:pStyle w:val="Header"/>
+              <w:rPr>
+                <w:lang w:val="pt-BR"/>
+              </w:rPr>
+            </w:pPr>
+            <w:r>
+              <w:rPr>
+                <w:lang w:val="pt-BR"/>
+              </w:rPr>
+              <w:t>Prover treinamento para os usuários finais.</w:t>
+            </w:r>
+          </w:p>
+          <w:p>
+            <w:pPr>
+              <w:pStyle w:val="Header"/>
+              <w:rPr>
+                <w:lang w:val="pt-BR"/>
+              </w:rPr>
+            </w:pPr>
+            <w:r>
+              <w:rPr>
                 <w:lang w:val="pt-BR"/>
               </w:rPr>
               <w:t>Servir como facilitador, perante o Cliente e equipe do projeto, na resolução de conflitos durante a execução do projeto.</w:t>
@@ -1549,14 +1511,14 @@
           <w:lang w:val="pt-BR"/>
         </w:rPr>
       </w:pPr>
-      <w:bookmarkStart w:id="17" w:name="_Toc49737854"/>
+      <w:bookmarkStart w:id="16" w:name="_Toc49737854"/>
       <w:r>
         <w:rPr>
           <w:lang w:val="pt-BR"/>
         </w:rPr>
         <w:t>Posicionamento</w:t>
       </w:r>
-      <w:bookmarkEnd w:id="17"/>
+      <w:bookmarkEnd w:id="16"/>
     </w:p>
     <w:p>
       <w:pPr>
@@ -1580,21 +1542,20 @@
           <w:lang w:val="pt-BR"/>
         </w:rPr>
       </w:pPr>
-      <w:bookmarkStart w:id="18" w:name="_Toc31701064"/>
-      <w:bookmarkStart w:id="19" w:name="_Toc32203825"/>
-      <w:bookmarkStart w:id="20" w:name="_Toc47404348"/>
-      <w:bookmarkStart w:id="21" w:name="_Toc49737855"/>
-      <w:r>
-        <w:rPr>
-          <w:lang w:val="pt-BR"/>
-        </w:rPr>
-        <w:lastRenderedPageBreak/>
+      <w:bookmarkStart w:id="17" w:name="_Toc31701064"/>
+      <w:bookmarkStart w:id="18" w:name="_Toc32203825"/>
+      <w:bookmarkStart w:id="19" w:name="_Toc47404348"/>
+      <w:bookmarkStart w:id="20" w:name="_Toc49737855"/>
+      <w:r>
+        <w:rPr>
+          <w:lang w:val="pt-BR"/>
+        </w:rPr>
         <w:t>Sentença do Problema</w:t>
       </w:r>
+      <w:bookmarkEnd w:id="17"/>
       <w:bookmarkEnd w:id="18"/>
       <w:bookmarkEnd w:id="19"/>
       <w:bookmarkEnd w:id="20"/>
-      <w:bookmarkEnd w:id="21"/>
     </w:p>
     <w:tbl>
       <w:tblPr>
@@ -1655,30 +1616,10 @@
             <w:pPr>
               <w:rPr>
                 <w:color w:val="0000FF"/>
-                <w:lang w:val="pt-BR"/>
               </w:rPr>
             </w:pPr>
             <w:r>
-              <w:rPr>
-                <w:color w:val="0000FF"/>
-                <w:lang w:val="pt-BR"/>
-              </w:rPr>
-              <w:t>Descreva o problema ou a necessidade de negócio em uma sentença.</w:t>
-            </w:r>
-          </w:p>
-          <w:p>
-            <w:pPr>
-              <w:rPr>
-                <w:color w:val="0000FF"/>
-                <w:lang w:val="pt-BR"/>
-              </w:rPr>
-            </w:pPr>
-            <w:r>
-              <w:rPr>
-                <w:color w:val="0000FF"/>
-                <w:lang w:val="pt-BR"/>
-              </w:rPr>
-              <w:t>Ex.: A área de Contas a Receber não consegue saber, na data do vencimento, quais foram os segurados que efetuaram o pagamento do boleto bancário até o horário de encerramento do expediente bancário</w:t>
+              <w:t xml:space="preserve">Diversas empresas possuem funcionários que trabalham remoto e não podem registrar suas horas trabalhadas. Empresas com um número grande de funcionários e poucos dispositivos de ponto, causando transtorno na entrada e saída de funcionário. </w:t>
             </w:r>
           </w:p>
         </w:tc>
@@ -1715,31 +1656,14 @@
           <w:p>
             <w:pPr>
               <w:rPr>
-                <w:color w:val="0000FF"/>
                 <w:lang w:val="pt-BR"/>
               </w:rPr>
             </w:pPr>
             <w:r>
               <w:rPr>
-                <w:color w:val="0000FF"/>
-                <w:lang w:val="pt-BR"/>
-              </w:rPr>
-              <w:t>Descreva as pessoas/áreas afetadas pelo problema.</w:t>
-            </w:r>
-          </w:p>
-          <w:p>
-            <w:pPr>
-              <w:rPr>
-                <w:color w:val="0000FF"/>
-                <w:lang w:val="pt-BR"/>
-              </w:rPr>
-            </w:pPr>
-            <w:r>
-              <w:rPr>
-                <w:color w:val="0000FF"/>
-                <w:lang w:val="pt-BR"/>
-              </w:rPr>
-              <w:t>Ex.: Departamentos de Contas a Receber, Contas a Pagar, Investimentos.</w:t>
+                <w:lang w:val="pt-BR"/>
+              </w:rPr>
+              <w:t>Recursos Humanos e funcionários em geral.</w:t>
             </w:r>
           </w:p>
         </w:tc>
@@ -1773,31 +1697,14 @@
           <w:p>
             <w:pPr>
               <w:rPr>
-                <w:color w:val="0000FF"/>
                 <w:lang w:val="pt-BR"/>
               </w:rPr>
             </w:pPr>
             <w:r>
               <w:rPr>
-                <w:color w:val="0000FF"/>
-                <w:lang w:val="pt-BR"/>
-              </w:rPr>
-              <w:t>Descreva qual o impacto do problema no negócio.</w:t>
-            </w:r>
-          </w:p>
-          <w:p>
-            <w:pPr>
-              <w:rPr>
-                <w:color w:val="0000FF"/>
-                <w:lang w:val="pt-BR"/>
-              </w:rPr>
-            </w:pPr>
-            <w:r>
-              <w:rPr>
-                <w:color w:val="0000FF"/>
-                <w:lang w:val="pt-BR"/>
-              </w:rPr>
-              <w:t xml:space="preserve">Ex.: Atrasos no fechamento do fluxo de caixa. </w:t>
+                <w:lang w:val="pt-BR"/>
+              </w:rPr>
+              <w:t>Falha na geração da folha de pagamento e conflito com funcionário.</w:t>
             </w:r>
           </w:p>
         </w:tc>
@@ -1829,33 +1736,14 @@
             <w:tcW w:w="6660" w:type="dxa"/>
           </w:tcPr>
           <w:p>
-            <w:pPr>
-              <w:rPr>
-                <w:color w:val="0000FF"/>
-                <w:lang w:val="pt-BR"/>
-              </w:rPr>
-            </w:pPr>
             <w:r>
               <w:rPr>
-                <w:color w:val="0000FF"/>
-                <w:lang w:val="pt-BR"/>
-              </w:rPr>
-              <w:t>Solução macro que resolve o problema.</w:t>
+                <w:lang w:val="pt-BR"/>
+              </w:rPr>
+              <w:t>C</w:t>
             </w:r>
-          </w:p>
-          <w:p>
-            <w:pPr>
-              <w:rPr>
-                <w:color w:val="0000FF"/>
-                <w:lang w:val="pt-BR"/>
-              </w:rPr>
-            </w:pPr>
             <w:r>
-              <w:rPr>
-                <w:color w:val="0000FF"/>
-                <w:lang w:val="pt-BR"/>
-              </w:rPr>
-              <w:t xml:space="preserve">Ex.: Precisão no fechamento do fluxo e aplicação dos valores disponíveis. </w:t>
+              <w:t>ontrole de ponto mobile agilizaria esse processo, seria mais prático para o funcionário e diminuiria custos da empresa com dispositivos de ponto fixo.</w:t>
             </w:r>
           </w:p>
         </w:tc>
@@ -1870,7 +1758,7 @@
           <w:lang w:val="pt-BR"/>
         </w:rPr>
       </w:pPr>
-      <w:bookmarkStart w:id="22" w:name="_Toc29264759"/>
+      <w:bookmarkStart w:id="21" w:name="_Toc29264759"/>
     </w:p>
     <w:p>
       <w:pPr>
@@ -1884,35 +1772,37 @@
           <w:lang w:val="pt-BR"/>
         </w:rPr>
       </w:pPr>
-      <w:bookmarkStart w:id="23" w:name="_Toc29264760"/>
-      <w:bookmarkStart w:id="24" w:name="_Toc31701066"/>
-      <w:bookmarkStart w:id="25" w:name="_Toc32203827"/>
-      <w:bookmarkStart w:id="26" w:name="_Toc47404350"/>
-      <w:bookmarkStart w:id="27" w:name="_Toc49737856"/>
+      <w:bookmarkStart w:id="22" w:name="_Toc29264760"/>
+      <w:bookmarkStart w:id="23" w:name="_Toc31701066"/>
+      <w:bookmarkStart w:id="24" w:name="_Toc32203827"/>
+      <w:bookmarkStart w:id="25" w:name="_Toc47404350"/>
+      <w:bookmarkStart w:id="26" w:name="_Toc49737856"/>
       <w:r>
         <w:rPr>
           <w:lang w:val="pt-BR"/>
         </w:rPr>
         <w:t>Visão da Situação Atual</w:t>
       </w:r>
+      <w:bookmarkEnd w:id="22"/>
       <w:bookmarkEnd w:id="23"/>
       <w:bookmarkEnd w:id="24"/>
       <w:bookmarkEnd w:id="25"/>
       <w:bookmarkEnd w:id="26"/>
-      <w:bookmarkEnd w:id="27"/>
     </w:p>
     <w:p>
       <w:pPr>
         <w:pStyle w:val="BodyText"/>
         <w:rPr>
-          <w:lang w:val="pt-BR"/>
-        </w:rPr>
-      </w:pPr>
-      <w:r>
-        <w:rPr>
-          <w:lang w:val="pt-BR"/>
-        </w:rPr>
-        <w:t xml:space="preserve">Descrever nesta seção como o problema descrito anteriormente é tratado. Destacar os pontos fortes e fracos do processo atual. Caso exista um sistema de TI em uso atualmente, descrever como é utilizado. </w:t>
+          <w:color w:val="auto"/>
+          <w:lang w:val="pt-BR"/>
+        </w:rPr>
+      </w:pPr>
+      <w:r>
+        <w:rPr>
+          <w:color w:val="auto"/>
+          <w:lang w:val="pt-BR"/>
+        </w:rPr>
+        <w:t>Atualmente é utilizado dispositivo de ponto fixo, onde o funcionário precisa está no mesmo local do dispositivo para efetuar o registro de ponto. Quando ocorre do funcionário estar alocado em cliente, é gerado pelo funcionário uma planilha de horas trabalhadas e passado para o setor de Recursos Humanos.</w:t>
       </w:r>
     </w:p>
     <w:p>
@@ -1937,48 +1827,37 @@
           <w:lang w:val="pt-BR"/>
         </w:rPr>
       </w:pPr>
-      <w:bookmarkStart w:id="28" w:name="_Toc31701065"/>
-      <w:bookmarkStart w:id="29" w:name="_Toc32203826"/>
-      <w:bookmarkStart w:id="30" w:name="_Toc49737857"/>
+      <w:bookmarkStart w:id="27" w:name="_Toc31701065"/>
+      <w:bookmarkStart w:id="28" w:name="_Toc32203826"/>
+      <w:bookmarkStart w:id="29" w:name="_Toc49737857"/>
       <w:r>
         <w:rPr>
           <w:lang w:val="pt-BR"/>
         </w:rPr>
         <w:t>Necessidades dos Envolvidos</w:t>
       </w:r>
-      <w:bookmarkEnd w:id="22"/>
+      <w:bookmarkEnd w:id="21"/>
+      <w:bookmarkEnd w:id="27"/>
       <w:bookmarkEnd w:id="28"/>
       <w:bookmarkEnd w:id="29"/>
-      <w:bookmarkEnd w:id="30"/>
-    </w:p>
-    <w:p>
-      <w:pPr>
-        <w:rPr>
-          <w:color w:val="0000FF"/>
-          <w:lang w:val="pt-BR"/>
-        </w:rPr>
-      </w:pPr>
-      <w:r>
-        <w:rPr>
-          <w:color w:val="0000FF"/>
-          <w:lang w:val="pt-BR"/>
-        </w:rPr>
-        <w:t xml:space="preserve">Esta seção destaca as necessidades das principais Partes envolvidas e Usuários. </w:t>
-      </w:r>
-    </w:p>
-    <w:p>
-      <w:pPr>
-        <w:rPr>
-          <w:color w:val="0000FF"/>
-          <w:lang w:val="pt-BR"/>
-        </w:rPr>
-      </w:pPr>
-      <w:r>
-        <w:rPr>
-          <w:color w:val="0000FF"/>
-          <w:lang w:val="pt-BR"/>
-        </w:rPr>
-        <w:t>Área Contas a receber:</w:t>
+    </w:p>
+    <w:p>
+      <w:pPr>
+        <w:rPr>
+          <w:lang w:val="pt-BR"/>
+        </w:rPr>
+      </w:pPr>
+      <w:r>
+        <w:rPr>
+          <w:lang w:val="pt-BR"/>
+        </w:rPr>
+        <w:t>Recursos Humanos</w:t>
+      </w:r>
+      <w:r>
+        <w:rPr>
+          <w:lang w:val="pt-BR"/>
+        </w:rPr>
+        <w:t>:</w:t>
       </w:r>
     </w:p>
     <w:p>
@@ -1988,50 +1867,47 @@
           <w:numId w:val="4"/>
         </w:numPr>
         <w:rPr>
-          <w:color w:val="0000FF"/>
-          <w:lang w:val="pt-BR"/>
-        </w:rPr>
-      </w:pPr>
-      <w:r>
-        <w:rPr>
-          <w:color w:val="0000FF"/>
-          <w:lang w:val="pt-BR"/>
-        </w:rPr>
-        <w:t>Uma solução de software integrado aos bancos conveniados pode coletar as informações desejadas pela área de Contas a Receber em uma periodicidade estabelecida garantindo que, na data do vencimento, aquela área tenha com precisão os valores recebidos;</w:t>
-      </w:r>
-    </w:p>
-    <w:p>
-      <w:pPr>
-        <w:numPr>
-          <w:ilvl w:val="0"/>
-          <w:numId w:val="4"/>
-        </w:numPr>
-        <w:rPr>
-          <w:color w:val="0000FF"/>
-          <w:lang w:val="pt-BR"/>
-        </w:rPr>
-      </w:pPr>
-      <w:r>
-        <w:rPr>
-          <w:color w:val="0000FF"/>
-          <w:lang w:val="pt-BR"/>
-        </w:rPr>
-        <w:t>etc</w:t>
-      </w:r>
-    </w:p>
-    <w:p>
-      <w:pPr>
-        <w:rPr>
-          <w:color w:val="0000FF"/>
-          <w:lang w:val="pt-BR"/>
-        </w:rPr>
-      </w:pPr>
-      <w:r>
-        <w:rPr>
-          <w:color w:val="0000FF"/>
-          <w:lang w:val="pt-BR"/>
-        </w:rPr>
-        <w:t>Área de Investimentos</w:t>
+          <w:lang w:val="pt-BR"/>
+        </w:rPr>
+      </w:pPr>
+      <w:r>
+        <w:rPr>
+          <w:lang w:val="pt-BR"/>
+        </w:rPr>
+        <w:t>Uma solução que proporcione um melhor controle do funcionário quando o mesmo está trabalhando remoto. Garantindo que não ocorra falha no pagamento das horas trabalhadas.</w:t>
+      </w:r>
+    </w:p>
+    <w:p>
+      <w:pPr>
+        <w:rPr>
+          <w:lang w:val="pt-BR"/>
+        </w:rPr>
+      </w:pPr>
+      <w:r>
+        <w:rPr>
+          <w:lang w:val="pt-BR"/>
+        </w:rPr>
+        <w:t>Funcionários</w:t>
+      </w:r>
+      <w:r>
+        <w:rPr>
+          <w:lang w:val="pt-BR"/>
+        </w:rPr>
+        <w:t xml:space="preserve"> e S</w:t>
+      </w:r>
+      <w:bookmarkStart w:id="30" w:name="_GoBack"/>
+      <w:bookmarkEnd w:id="30"/>
+      <w:r>
+        <w:rPr>
+          <w:lang w:val="pt-BR"/>
+        </w:rPr>
+        <w:t>upervisores</w:t>
+      </w:r>
+      <w:r>
+        <w:rPr>
+          <w:lang w:val="pt-BR"/>
+        </w:rPr>
+        <w:t>:</w:t>
       </w:r>
     </w:p>
     <w:p>
@@ -2041,35 +1917,14 @@
           <w:numId w:val="5"/>
         </w:numPr>
         <w:rPr>
-          <w:color w:val="0000FF"/>
-          <w:lang w:val="pt-BR"/>
-        </w:rPr>
-      </w:pPr>
-      <w:r>
-        <w:rPr>
-          <w:color w:val="0000FF"/>
-          <w:lang w:val="pt-BR"/>
-        </w:rPr>
-        <w:t>Não deixar de aplicar o saldo disponível em conta corrente;</w:t>
-      </w:r>
-    </w:p>
-    <w:p>
-      <w:pPr>
-        <w:numPr>
-          <w:ilvl w:val="0"/>
-          <w:numId w:val="5"/>
-        </w:numPr>
-        <w:rPr>
-          <w:color w:val="0000FF"/>
-          <w:lang w:val="pt-BR"/>
-        </w:rPr>
-      </w:pPr>
-      <w:r>
-        <w:rPr>
-          <w:color w:val="0000FF"/>
-          <w:lang w:val="pt-BR"/>
-        </w:rPr>
-        <w:t>Etc</w:t>
+          <w:lang w:val="pt-BR"/>
+        </w:rPr>
+      </w:pPr>
+      <w:r>
+        <w:rPr>
+          <w:lang w:val="pt-BR"/>
+        </w:rPr>
+        <w:t>Um solução que evite falha no pagamento de suas horas trabalhadas e que não deixe margem de desconfiança para o setor de Recursos Humanos sobre o horário cumprido.</w:t>
       </w:r>
     </w:p>
     <w:p>
@@ -2087,55 +1942,8 @@
         <w:rPr>
           <w:lang w:val="pt-BR"/>
         </w:rPr>
-        <w:lastRenderedPageBreak/>
         <w:t>Características funcionais</w:t>
       </w:r>
-    </w:p>
-    <w:p>
-      <w:pPr>
-        <w:rPr>
-          <w:color w:val="0000FF"/>
-          <w:lang w:val="pt-BR"/>
-        </w:rPr>
-      </w:pPr>
-      <w:r>
-        <w:rPr>
-          <w:b/>
-          <w:lang w:val="pt-BR"/>
-        </w:rPr>
-        <w:t>Descrição</w:t>
-      </w:r>
-      <w:r>
-        <w:rPr>
-          <w:color w:val="0000FF"/>
-          <w:lang w:val="pt-BR"/>
-        </w:rPr>
-        <w:t xml:space="preserve"> Esta seção oferece subsídios para composição dos itens de arquitetura de sistemas que serão implementados quando da solução final. De acordo com as afirmações aqui descritas, itens de segurança, funcionalidade, continuidade e acessibilidade poderão ser dimensionadas antecipadamente evitando os efeitos prejudiciais do sub-dimensionamento da plataforma. Poderão ser </w:t>
-      </w:r>
-      <w:r>
-        <w:rPr>
-          <w:color w:val="0000FF"/>
-          <w:lang w:val="pt-BR"/>
-        </w:rPr>
-        <w:t>assinaladas</w:t>
-      </w:r>
-      <w:r>
-        <w:rPr>
-          <w:color w:val="0000FF"/>
-          <w:lang w:val="pt-BR"/>
-        </w:rPr>
-        <w:t xml:space="preserve"> mais de uma resposta para a mesma questão.</w:t>
-      </w:r>
-    </w:p>
-    <w:p>
-      <w:pPr>
-        <w:pStyle w:val="BodyText"/>
-        <w:spacing w:line="192" w:lineRule="auto"/>
-        <w:rPr>
-          <w:color w:val="auto"/>
-          <w:lang w:val="pt-BR"/>
-        </w:rPr>
-      </w:pPr>
     </w:p>
     <w:p>
       <w:pPr>
@@ -2188,6 +1996,61 @@
                 <w:lang w:val="pt-BR"/>
               </w:rPr>
             </w:pPr>
+            <w:r>
+              <w:rPr>
+                <w:color w:val="auto"/>
+                <w:lang w:val="pt-BR"/>
+              </w:rPr>
+              <w:t>Recursos Humanos</w:t>
+            </w:r>
+          </w:p>
+        </w:tc>
+      </w:tr>
+      <w:tr>
+        <w:tc>
+          <w:tcPr>
+            <w:tcW w:w="9437" w:type="dxa"/>
+          </w:tcPr>
+          <w:p>
+            <w:pPr>
+              <w:pStyle w:val="BodyText"/>
+              <w:spacing w:line="192" w:lineRule="auto"/>
+              <w:rPr>
+                <w:color w:val="auto"/>
+                <w:lang w:val="pt-BR"/>
+              </w:rPr>
+            </w:pPr>
+            <w:r>
+              <w:rPr>
+                <w:color w:val="auto"/>
+                <w:lang w:val="pt-BR"/>
+              </w:rPr>
+              <w:t>Funcionários</w:t>
+            </w:r>
+          </w:p>
+        </w:tc>
+      </w:tr>
+      <w:tr>
+        <w:tc>
+          <w:tcPr>
+            <w:tcW w:w="9437" w:type="dxa"/>
+          </w:tcPr>
+          <w:p>
+            <w:pPr>
+              <w:pStyle w:val="BodyText"/>
+              <w:spacing w:line="192" w:lineRule="auto"/>
+              <w:rPr>
+                <w:color w:val="auto"/>
+                <w:lang w:val="pt-BR"/>
+              </w:rPr>
+            </w:pPr>
+            <w:r>
+              <w:rPr>
+                <w:color w:val="auto"/>
+                <w:lang w:val="pt-BR"/>
+              </w:rPr>
+              <w:t>Supervisores</w:t>
+            </w:r>
           </w:p>
         </w:tc>
       </w:tr>
@@ -2242,40 +2105,6 @@
           </w:p>
         </w:tc>
       </w:tr>
-      <w:tr>
-        <w:tc>
-          <w:tcPr>
-            <w:tcW w:w="9437" w:type="dxa"/>
-          </w:tcPr>
-          <w:p>
-            <w:pPr>
-              <w:pStyle w:val="BodyText"/>
-              <w:spacing w:line="192" w:lineRule="auto"/>
-              <w:rPr>
-                <w:color w:val="auto"/>
-                <w:lang w:val="pt-BR"/>
-              </w:rPr>
-            </w:pPr>
-          </w:p>
-        </w:tc>
-      </w:tr>
-      <w:tr>
-        <w:tc>
-          <w:tcPr>
-            <w:tcW w:w="9437" w:type="dxa"/>
-          </w:tcPr>
-          <w:p>
-            <w:pPr>
-              <w:pStyle w:val="BodyText"/>
-              <w:spacing w:line="192" w:lineRule="auto"/>
-              <w:rPr>
-                <w:color w:val="auto"/>
-                <w:lang w:val="pt-BR"/>
-              </w:rPr>
-            </w:pPr>
-          </w:p>
-        </w:tc>
-      </w:tr>
     </w:tbl>
     <w:p>
       <w:pPr>
@@ -2421,7 +2250,23 @@
           <w:sz w:val="28"/>
           <w:lang w:val="pt-BR"/>
         </w:rPr>
-        <w:t>(  )</w:t>
+        <w:t>(</w:t>
+      </w:r>
+      <w:r>
+        <w:rPr>
+          <w:b/>
+          <w:sz w:val="28"/>
+          <w:lang w:val="pt-BR"/>
+        </w:rPr>
+        <w:t>x</w:t>
+      </w:r>
+      <w:r>
+        <w:rPr>
+          <w:b/>
+          <w:sz w:val="28"/>
+          <w:lang w:val="pt-BR"/>
+        </w:rPr>
+        <w:t>)</w:t>
       </w:r>
       <w:r>
         <w:rPr>
@@ -2569,6 +2414,116 @@
           <w:sz w:val="28"/>
           <w:lang w:val="pt-BR"/>
         </w:rPr>
+        <w:t>(</w:t>
+      </w:r>
+      <w:r>
+        <w:rPr>
+          <w:b/>
+          <w:sz w:val="28"/>
+          <w:lang w:val="pt-BR"/>
+        </w:rPr>
+        <w:t xml:space="preserve">  </w:t>
+      </w:r>
+      <w:r>
+        <w:rPr>
+          <w:b/>
+          <w:sz w:val="28"/>
+          <w:lang w:val="pt-BR"/>
+        </w:rPr>
+        <w:t>)</w:t>
+      </w:r>
+      <w:r>
+        <w:rPr>
+          <w:b/>
+          <w:sz w:val="28"/>
+          <w:lang w:val="pt-BR"/>
+        </w:rPr>
+        <w:tab/>
+      </w:r>
+      <w:r>
+        <w:rPr>
+          <w:sz w:val="20"/>
+          <w:lang w:val="pt-BR"/>
+        </w:rPr>
+        <w:t>zero - 50.</w:t>
+      </w:r>
+    </w:p>
+    <w:p>
+      <w:pPr>
+        <w:spacing w:line="120" w:lineRule="auto"/>
+        <w:rPr>
+          <w:sz w:val="20"/>
+          <w:lang w:val="pt-BR"/>
+        </w:rPr>
+      </w:pPr>
+      <w:r>
+        <w:rPr>
+          <w:sz w:val="20"/>
+          <w:lang w:val="pt-BR"/>
+        </w:rPr>
+        <w:tab/>
+      </w:r>
+      <w:r>
+        <w:rPr>
+          <w:b/>
+          <w:sz w:val="28"/>
+          <w:lang w:val="pt-BR"/>
+        </w:rPr>
+        <w:t>(</w:t>
+      </w:r>
+      <w:r>
+        <w:rPr>
+          <w:b/>
+          <w:sz w:val="28"/>
+          <w:lang w:val="pt-BR"/>
+        </w:rPr>
+        <w:t>x</w:t>
+      </w:r>
+      <w:r>
+        <w:rPr>
+          <w:b/>
+          <w:sz w:val="28"/>
+          <w:lang w:val="pt-BR"/>
+        </w:rPr>
+        <w:t>)</w:t>
+      </w:r>
+      <w:r>
+        <w:rPr>
+          <w:b/>
+          <w:sz w:val="28"/>
+          <w:lang w:val="pt-BR"/>
+        </w:rPr>
+        <w:tab/>
+      </w:r>
+      <w:r>
+        <w:rPr>
+          <w:sz w:val="20"/>
+          <w:lang w:val="pt-BR"/>
+        </w:rPr>
+        <w:t>51 a 100.</w:t>
+      </w:r>
+    </w:p>
+    <w:p>
+      <w:pPr>
+        <w:spacing w:line="120" w:lineRule="auto"/>
+        <w:rPr>
+          <w:sz w:val="20"/>
+          <w:lang w:val="pt-BR"/>
+        </w:rPr>
+      </w:pPr>
+      <w:r>
+        <w:rPr>
+          <w:sz w:val="20"/>
+          <w:lang w:val="pt-BR"/>
+        </w:rPr>
+        <w:tab/>
+      </w:r>
+      <w:r>
+        <w:rPr>
+          <w:b/>
+          <w:sz w:val="28"/>
+          <w:lang w:val="pt-BR"/>
+        </w:rPr>
         <w:t>(  )</w:t>
       </w:r>
       <w:r>
@@ -2584,7 +2539,7 @@
           <w:sz w:val="20"/>
           <w:lang w:val="pt-BR"/>
         </w:rPr>
-        <w:t>zero - 50.</w:t>
+        <w:t>101 a 500.</w:t>
       </w:r>
     </w:p>
     <w:p>
@@ -2623,7 +2578,7 @@
           <w:sz w:val="20"/>
           <w:lang w:val="pt-BR"/>
         </w:rPr>
-        <w:t>51 a 100.</w:t>
+        <w:t>501 a 1000.</w:t>
       </w:r>
     </w:p>
     <w:p>
@@ -2662,7 +2617,7 @@
           <w:sz w:val="20"/>
           <w:lang w:val="pt-BR"/>
         </w:rPr>
-        <w:t>101 a 500.</w:t>
+        <w:t>1001 a 5000.</w:t>
       </w:r>
     </w:p>
     <w:p>
@@ -2701,47 +2656,44 @@
           <w:sz w:val="20"/>
           <w:lang w:val="pt-BR"/>
         </w:rPr>
-        <w:t>501 a 1000.</w:t>
+        <w:t>acima de 5000.</w:t>
       </w:r>
     </w:p>
     <w:p>
       <w:pPr>
         <w:spacing w:line="120" w:lineRule="auto"/>
         <w:rPr>
-          <w:sz w:val="20"/>
-          <w:lang w:val="pt-BR"/>
-        </w:rPr>
-      </w:pPr>
-      <w:r>
-        <w:rPr>
-          <w:sz w:val="20"/>
+          <w:lang w:val="pt-BR"/>
+        </w:rPr>
+      </w:pPr>
+      <w:r>
+        <w:rPr>
           <w:lang w:val="pt-BR"/>
         </w:rPr>
         <w:tab/>
       </w:r>
-      <w:r>
-        <w:rPr>
-          <w:b/>
-          <w:sz w:val="28"/>
-          <w:lang w:val="pt-BR"/>
-        </w:rPr>
-        <w:t>(  )</w:t>
-      </w:r>
-      <w:r>
-        <w:rPr>
-          <w:b/>
-          <w:sz w:val="28"/>
-          <w:lang w:val="pt-BR"/>
-        </w:rPr>
-        <w:tab/>
-      </w:r>
-      <w:r>
-        <w:rPr>
-          <w:sz w:val="20"/>
-          <w:lang w:val="pt-BR"/>
-        </w:rPr>
-        <w:t>1001 a 5000.</w:t>
-      </w:r>
+    </w:p>
+    <w:p>
+      <w:pPr>
+        <w:spacing w:line="192" w:lineRule="auto"/>
+        <w:rPr>
+          <w:lang w:val="pt-BR"/>
+        </w:rPr>
+      </w:pPr>
+      <w:r>
+        <w:rPr>
+          <w:lang w:val="pt-BR"/>
+        </w:rPr>
+        <w:t xml:space="preserve">4.05 - Como você qualifica a sua necessidade em relação aos sistemas existentes? </w:t>
+      </w:r>
+    </w:p>
+    <w:p>
+      <w:pPr>
+        <w:spacing w:line="192" w:lineRule="auto"/>
+        <w:rPr>
+          <w:lang w:val="pt-BR"/>
+        </w:rPr>
+      </w:pPr>
     </w:p>
     <w:p>
       <w:pPr>
@@ -2753,236 +2705,6 @@
       </w:pPr>
       <w:r>
         <w:rPr>
-          <w:sz w:val="20"/>
-          <w:lang w:val="pt-BR"/>
-        </w:rPr>
-        <w:tab/>
-      </w:r>
-      <w:r>
-        <w:rPr>
-          <w:b/>
-          <w:sz w:val="28"/>
-          <w:lang w:val="pt-BR"/>
-        </w:rPr>
-        <w:t>(  )</w:t>
-      </w:r>
-      <w:r>
-        <w:rPr>
-          <w:b/>
-          <w:sz w:val="28"/>
-          <w:lang w:val="pt-BR"/>
-        </w:rPr>
-        <w:tab/>
-      </w:r>
-      <w:r>
-        <w:rPr>
-          <w:sz w:val="20"/>
-          <w:lang w:val="pt-BR"/>
-        </w:rPr>
-        <w:t>acima de 5000.</w:t>
-      </w:r>
-    </w:p>
-    <w:p>
-      <w:pPr>
-        <w:spacing w:line="120" w:lineRule="auto"/>
-        <w:rPr>
-          <w:lang w:val="pt-BR"/>
-        </w:rPr>
-      </w:pPr>
-      <w:r>
-        <w:rPr>
-          <w:lang w:val="pt-BR"/>
-        </w:rPr>
-        <w:tab/>
-      </w:r>
-    </w:p>
-    <w:p>
-      <w:pPr>
-        <w:spacing w:line="192" w:lineRule="auto"/>
-        <w:rPr>
-          <w:lang w:val="pt-BR"/>
-        </w:rPr>
-      </w:pPr>
-      <w:r>
-        <w:rPr>
-          <w:lang w:val="pt-BR"/>
-        </w:rPr>
-        <w:t xml:space="preserve">4.05 - Como você qualifica a sua necessidade em relação aos sistemas existentes? </w:t>
-      </w:r>
-    </w:p>
-    <w:p>
-      <w:pPr>
-        <w:spacing w:line="192" w:lineRule="auto"/>
-        <w:rPr>
-          <w:lang w:val="pt-BR"/>
-        </w:rPr>
-      </w:pPr>
-    </w:p>
-    <w:p>
-      <w:pPr>
-        <w:spacing w:line="120" w:lineRule="auto"/>
-        <w:rPr>
-          <w:sz w:val="20"/>
-          <w:lang w:val="pt-BR"/>
-        </w:rPr>
-      </w:pPr>
-      <w:r>
-        <w:rPr>
-          <w:lang w:val="pt-BR"/>
-        </w:rPr>
-        <w:tab/>
-      </w:r>
-      <w:r>
-        <w:rPr>
-          <w:b/>
-          <w:sz w:val="28"/>
-          <w:lang w:val="pt-BR"/>
-        </w:rPr>
-        <w:t>(  )</w:t>
-      </w:r>
-      <w:r>
-        <w:rPr>
-          <w:b/>
-          <w:sz w:val="28"/>
-          <w:lang w:val="pt-BR"/>
-        </w:rPr>
-        <w:tab/>
-      </w:r>
-      <w:r>
-        <w:rPr>
-          <w:sz w:val="20"/>
-          <w:lang w:val="pt-BR"/>
-        </w:rPr>
-        <w:t>Uma melhoria do sistema existente.</w:t>
-      </w:r>
-    </w:p>
-    <w:p>
-      <w:pPr>
-        <w:spacing w:line="120" w:lineRule="auto"/>
-        <w:rPr>
-          <w:sz w:val="20"/>
-          <w:lang w:val="pt-BR"/>
-        </w:rPr>
-      </w:pPr>
-      <w:r>
-        <w:rPr>
-          <w:sz w:val="20"/>
-          <w:lang w:val="pt-BR"/>
-        </w:rPr>
-        <w:tab/>
-      </w:r>
-      <w:r>
-        <w:rPr>
-          <w:b/>
-          <w:sz w:val="28"/>
-          <w:lang w:val="pt-BR"/>
-        </w:rPr>
-        <w:t>(  )</w:t>
-      </w:r>
-      <w:r>
-        <w:rPr>
-          <w:b/>
-          <w:sz w:val="28"/>
-          <w:lang w:val="pt-BR"/>
-        </w:rPr>
-        <w:tab/>
-      </w:r>
-      <w:r>
-        <w:rPr>
-          <w:sz w:val="20"/>
-          <w:lang w:val="pt-BR"/>
-        </w:rPr>
-        <w:t>A substituição do sistema atual.</w:t>
-      </w:r>
-    </w:p>
-    <w:p>
-      <w:pPr>
-        <w:spacing w:line="120" w:lineRule="auto"/>
-        <w:rPr>
-          <w:sz w:val="20"/>
-          <w:lang w:val="pt-BR"/>
-        </w:rPr>
-      </w:pPr>
-      <w:r>
-        <w:rPr>
-          <w:sz w:val="20"/>
-          <w:lang w:val="pt-BR"/>
-        </w:rPr>
-        <w:tab/>
-      </w:r>
-      <w:r>
-        <w:rPr>
-          <w:b/>
-          <w:sz w:val="28"/>
-          <w:lang w:val="pt-BR"/>
-        </w:rPr>
-        <w:t>(  )</w:t>
-      </w:r>
-      <w:r>
-        <w:rPr>
-          <w:b/>
-          <w:sz w:val="28"/>
-          <w:lang w:val="pt-BR"/>
-        </w:rPr>
-        <w:tab/>
-      </w:r>
-      <w:r>
-        <w:rPr>
-          <w:sz w:val="20"/>
-          <w:lang w:val="pt-BR"/>
-        </w:rPr>
-        <w:t>A criação de um sistema.</w:t>
-      </w:r>
-    </w:p>
-    <w:p>
-      <w:pPr>
-        <w:spacing w:line="120" w:lineRule="auto"/>
-        <w:rPr>
-          <w:sz w:val="20"/>
-          <w:lang w:val="pt-BR"/>
-        </w:rPr>
-      </w:pPr>
-      <w:r>
-        <w:rPr>
-          <w:sz w:val="20"/>
-          <w:lang w:val="pt-BR"/>
-        </w:rPr>
-        <w:tab/>
-      </w:r>
-      <w:r>
-        <w:rPr>
-          <w:b/>
-          <w:sz w:val="28"/>
-          <w:lang w:val="pt-BR"/>
-        </w:rPr>
-        <w:t>(  )</w:t>
-      </w:r>
-      <w:r>
-        <w:rPr>
-          <w:b/>
-          <w:sz w:val="28"/>
-          <w:lang w:val="pt-BR"/>
-        </w:rPr>
-        <w:tab/>
-      </w:r>
-      <w:r>
-        <w:rPr>
-          <w:sz w:val="20"/>
-          <w:lang w:val="pt-BR"/>
-        </w:rPr>
-        <w:t>A aquisição de um programa de mercado.</w:t>
-      </w:r>
-    </w:p>
-    <w:p>
-      <w:pPr>
-        <w:spacing w:line="120" w:lineRule="auto"/>
-        <w:rPr>
-          <w:lang w:val="pt-BR"/>
-        </w:rPr>
-      </w:pPr>
-      <w:r>
-        <w:rPr>
-          <w:sz w:val="20"/>
           <w:lang w:val="pt-BR"/>
         </w:rPr>
         <w:lastRenderedPageBreak/>
@@ -2994,6 +2716,61 @@
           <w:sz w:val="28"/>
           <w:lang w:val="pt-BR"/>
         </w:rPr>
+        <w:t>(</w:t>
+      </w:r>
+      <w:r>
+        <w:rPr>
+          <w:b/>
+          <w:sz w:val="28"/>
+          <w:lang w:val="pt-BR"/>
+        </w:rPr>
+        <w:t>x</w:t>
+      </w:r>
+      <w:r>
+        <w:rPr>
+          <w:b/>
+          <w:sz w:val="28"/>
+          <w:lang w:val="pt-BR"/>
+        </w:rPr>
+        <w:t>)</w:t>
+      </w:r>
+      <w:r>
+        <w:rPr>
+          <w:b/>
+          <w:sz w:val="28"/>
+          <w:lang w:val="pt-BR"/>
+        </w:rPr>
+        <w:tab/>
+      </w:r>
+      <w:r>
+        <w:rPr>
+          <w:sz w:val="20"/>
+          <w:lang w:val="pt-BR"/>
+        </w:rPr>
+        <w:t>Uma melhoria do sistema existente.</w:t>
+      </w:r>
+    </w:p>
+    <w:p>
+      <w:pPr>
+        <w:spacing w:line="120" w:lineRule="auto"/>
+        <w:rPr>
+          <w:sz w:val="20"/>
+          <w:lang w:val="pt-BR"/>
+        </w:rPr>
+      </w:pPr>
+      <w:r>
+        <w:rPr>
+          <w:sz w:val="20"/>
+          <w:lang w:val="pt-BR"/>
+        </w:rPr>
+        <w:tab/>
+      </w:r>
+      <w:r>
+        <w:rPr>
+          <w:b/>
+          <w:sz w:val="28"/>
+          <w:lang w:val="pt-BR"/>
+        </w:rPr>
         <w:t>(  )</w:t>
       </w:r>
       <w:r>
@@ -3009,6 +2786,122 @@
           <w:sz w:val="20"/>
           <w:lang w:val="pt-BR"/>
         </w:rPr>
+        <w:t>A substituição do sistema atual.</w:t>
+      </w:r>
+    </w:p>
+    <w:p>
+      <w:pPr>
+        <w:spacing w:line="120" w:lineRule="auto"/>
+        <w:rPr>
+          <w:sz w:val="20"/>
+          <w:lang w:val="pt-BR"/>
+        </w:rPr>
+      </w:pPr>
+      <w:r>
+        <w:rPr>
+          <w:sz w:val="20"/>
+          <w:lang w:val="pt-BR"/>
+        </w:rPr>
+        <w:tab/>
+      </w:r>
+      <w:r>
+        <w:rPr>
+          <w:b/>
+          <w:sz w:val="28"/>
+          <w:lang w:val="pt-BR"/>
+        </w:rPr>
+        <w:t>(  )</w:t>
+      </w:r>
+      <w:r>
+        <w:rPr>
+          <w:b/>
+          <w:sz w:val="28"/>
+          <w:lang w:val="pt-BR"/>
+        </w:rPr>
+        <w:tab/>
+      </w:r>
+      <w:r>
+        <w:rPr>
+          <w:sz w:val="20"/>
+          <w:lang w:val="pt-BR"/>
+        </w:rPr>
+        <w:t>A criação de um sistema.</w:t>
+      </w:r>
+    </w:p>
+    <w:p>
+      <w:pPr>
+        <w:spacing w:line="120" w:lineRule="auto"/>
+        <w:rPr>
+          <w:sz w:val="20"/>
+          <w:lang w:val="pt-BR"/>
+        </w:rPr>
+      </w:pPr>
+      <w:r>
+        <w:rPr>
+          <w:sz w:val="20"/>
+          <w:lang w:val="pt-BR"/>
+        </w:rPr>
+        <w:tab/>
+      </w:r>
+      <w:r>
+        <w:rPr>
+          <w:b/>
+          <w:sz w:val="28"/>
+          <w:lang w:val="pt-BR"/>
+        </w:rPr>
+        <w:t>(  )</w:t>
+      </w:r>
+      <w:r>
+        <w:rPr>
+          <w:b/>
+          <w:sz w:val="28"/>
+          <w:lang w:val="pt-BR"/>
+        </w:rPr>
+        <w:tab/>
+      </w:r>
+      <w:r>
+        <w:rPr>
+          <w:sz w:val="20"/>
+          <w:lang w:val="pt-BR"/>
+        </w:rPr>
+        <w:t>A aquisição de um programa de mercado.</w:t>
+      </w:r>
+    </w:p>
+    <w:p>
+      <w:pPr>
+        <w:spacing w:line="120" w:lineRule="auto"/>
+        <w:rPr>
+          <w:lang w:val="pt-BR"/>
+        </w:rPr>
+      </w:pPr>
+      <w:r>
+        <w:rPr>
+          <w:sz w:val="20"/>
+          <w:lang w:val="pt-BR"/>
+        </w:rPr>
+        <w:tab/>
+      </w:r>
+      <w:r>
+        <w:rPr>
+          <w:b/>
+          <w:sz w:val="28"/>
+          <w:lang w:val="pt-BR"/>
+        </w:rPr>
+        <w:t>(  )</w:t>
+      </w:r>
+      <w:r>
+        <w:rPr>
+          <w:b/>
+          <w:sz w:val="28"/>
+          <w:lang w:val="pt-BR"/>
+        </w:rPr>
+        <w:tab/>
+      </w:r>
+      <w:r>
+        <w:rPr>
+          <w:sz w:val="20"/>
+          <w:lang w:val="pt-BR"/>
+        </w:rPr>
         <w:t>A mecanização de um processo que hoje é feito manualmente.</w:t>
       </w:r>
     </w:p>
@@ -3106,7 +2999,23 @@
           <w:sz w:val="28"/>
           <w:lang w:val="pt-BR"/>
         </w:rPr>
-        <w:t>(  )</w:t>
+        <w:t>(</w:t>
+      </w:r>
+      <w:r>
+        <w:rPr>
+          <w:b/>
+          <w:sz w:val="28"/>
+          <w:lang w:val="pt-BR"/>
+        </w:rPr>
+        <w:t>x</w:t>
+      </w:r>
+      <w:r>
+        <w:rPr>
+          <w:b/>
+          <w:sz w:val="28"/>
+          <w:lang w:val="pt-BR"/>
+        </w:rPr>
+        <w:t>)</w:t>
       </w:r>
       <w:r>
         <w:rPr>
@@ -3344,7 +3253,23 @@
           <w:sz w:val="28"/>
           <w:lang w:val="pt-BR"/>
         </w:rPr>
-        <w:t>(  )</w:t>
+        <w:t>(</w:t>
+      </w:r>
+      <w:r>
+        <w:rPr>
+          <w:b/>
+          <w:sz w:val="28"/>
+          <w:lang w:val="pt-BR"/>
+        </w:rPr>
+        <w:t>x</w:t>
+      </w:r>
+      <w:r>
+        <w:rPr>
+          <w:b/>
+          <w:sz w:val="28"/>
+          <w:lang w:val="pt-BR"/>
+        </w:rPr>
+        <w:t>)</w:t>
       </w:r>
       <w:r>
         <w:rPr>
@@ -3383,7 +3308,23 @@
           <w:sz w:val="28"/>
           <w:lang w:val="pt-BR"/>
         </w:rPr>
-        <w:t>(  )</w:t>
+        <w:t>(</w:t>
+      </w:r>
+      <w:r>
+        <w:rPr>
+          <w:b/>
+          <w:sz w:val="28"/>
+          <w:lang w:val="pt-BR"/>
+        </w:rPr>
+        <w:t>x</w:t>
+      </w:r>
+      <w:r>
+        <w:rPr>
+          <w:b/>
+          <w:sz w:val="28"/>
+          <w:lang w:val="pt-BR"/>
+        </w:rPr>
+        <w:t>)</w:t>
       </w:r>
       <w:r>
         <w:rPr>
@@ -3422,7 +3363,23 @@
           <w:sz w:val="28"/>
           <w:lang w:val="pt-BR"/>
         </w:rPr>
-        <w:t>(  )</w:t>
+        <w:t>(</w:t>
+      </w:r>
+      <w:r>
+        <w:rPr>
+          <w:b/>
+          <w:sz w:val="28"/>
+          <w:lang w:val="pt-BR"/>
+        </w:rPr>
+        <w:t>x</w:t>
+      </w:r>
+      <w:r>
+        <w:rPr>
+          <w:b/>
+          <w:sz w:val="28"/>
+          <w:lang w:val="pt-BR"/>
+        </w:rPr>
+        <w:t>)</w:t>
       </w:r>
       <w:r>
         <w:rPr>
@@ -3553,7 +3510,23 @@
           <w:sz w:val="28"/>
           <w:lang w:val="pt-BR"/>
         </w:rPr>
-        <w:t>(  )</w:t>
+        <w:t>(</w:t>
+      </w:r>
+      <w:r>
+        <w:rPr>
+          <w:b/>
+          <w:sz w:val="28"/>
+          <w:lang w:val="pt-BR"/>
+        </w:rPr>
+        <w:t>x</w:t>
+      </w:r>
+      <w:r>
+        <w:rPr>
+          <w:b/>
+          <w:sz w:val="28"/>
+          <w:lang w:val="pt-BR"/>
+        </w:rPr>
+        <w:t>)</w:t>
       </w:r>
       <w:r>
         <w:rPr>
@@ -3873,7 +3846,23 @@
           <w:sz w:val="28"/>
           <w:lang w:val="pt-BR"/>
         </w:rPr>
-        <w:t>(  )</w:t>
+        <w:t>(</w:t>
+      </w:r>
+      <w:r>
+        <w:rPr>
+          <w:b/>
+          <w:sz w:val="28"/>
+          <w:lang w:val="pt-BR"/>
+        </w:rPr>
+        <w:t>x</w:t>
+      </w:r>
+      <w:r>
+        <w:rPr>
+          <w:b/>
+          <w:sz w:val="28"/>
+          <w:lang w:val="pt-BR"/>
+        </w:rPr>
+        <w:t>)</w:t>
       </w:r>
       <w:r>
         <w:rPr>
@@ -3922,34 +3911,17 @@
     </w:p>
     <w:p>
       <w:pPr>
-        <w:pStyle w:val="BodyText"/>
-        <w:rPr>
-          <w:lang w:val="pt-BR"/>
-        </w:rPr>
-      </w:pPr>
-      <w:r>
-        <w:rPr>
-          <w:lang w:val="pt-BR"/>
-        </w:rPr>
-        <w:t>Esta seção descreve, na forma de tópicos, as restrições e premissas do projeto, envolvendo orçamento, prazo, hardware etc. Exemplos:</w:t>
-      </w:r>
-    </w:p>
-    <w:p>
-      <w:pPr>
         <w:numPr>
           <w:ilvl w:val="0"/>
           <w:numId w:val="5"/>
         </w:numPr>
         <w:rPr>
-          <w:b/>
-          <w:color w:val="0000FF"/>
-          <w:lang w:val="pt-BR"/>
-        </w:rPr>
-      </w:pPr>
-      <w:r>
-        <w:rPr>
-          <w:b/>
-          <w:color w:val="0000FF"/>
+          <w:lang w:val="pt-BR"/>
+        </w:rPr>
+      </w:pPr>
+      <w:r>
+        <w:rPr>
+          <w:b/>
           <w:lang w:val="pt-BR"/>
         </w:rPr>
         <w:t>Recursos e Prazos</w:t>
@@ -3957,78 +3929,31 @@
     </w:p>
     <w:p>
       <w:pPr>
-        <w:ind w:left="283"/>
-        <w:rPr>
-          <w:color w:val="0000FF"/>
-          <w:lang w:val="pt-BR"/>
-        </w:rPr>
-      </w:pPr>
-      <w:r>
-        <w:rPr>
-          <w:color w:val="0000FF"/>
-          <w:lang w:val="pt-BR"/>
-        </w:rPr>
-        <w:t>Identifique se existem limitações rígidas de recursos financeiros, orçamentários e/ou datas críticas que podem afetar os requisitos do software.</w:t>
-      </w:r>
-    </w:p>
-    <w:p>
-      <w:pPr>
-        <w:ind w:left="283"/>
-        <w:rPr>
-          <w:color w:val="0000FF"/>
-          <w:lang w:val="pt-BR"/>
-        </w:rPr>
-      </w:pPr>
-    </w:p>
-    <w:p>
-      <w:pPr>
-        <w:ind w:left="283"/>
-        <w:rPr>
-          <w:color w:val="0000FF"/>
-          <w:lang w:val="pt-BR"/>
-        </w:rPr>
-      </w:pPr>
-    </w:p>
-    <w:p>
-      <w:pPr>
-        <w:ind w:left="283"/>
-        <w:rPr>
-          <w:color w:val="0000FF"/>
-          <w:lang w:val="pt-BR"/>
-        </w:rPr>
-      </w:pPr>
-      <w:r>
-        <w:rPr>
-          <w:color w:val="0000FF"/>
-          <w:lang w:val="pt-BR"/>
-        </w:rPr>
-        <w:t>Exemplo:</w:t>
-      </w:r>
-    </w:p>
-    <w:p>
-      <w:pPr>
-        <w:pStyle w:val="BodyTextIndent2"/>
-        <w:rPr>
-          <w:lang w:val="pt-BR"/>
-        </w:rPr>
-      </w:pPr>
-      <w:r>
-        <w:rPr>
-          <w:lang w:val="pt-BR"/>
-        </w:rPr>
-        <w:t>O sistema</w:t>
-      </w:r>
-      <w:r>
-        <w:rPr>
-          <w:lang w:val="pt-BR"/>
-        </w:rPr>
-        <w:t xml:space="preserve"> deve ser liberado até 01/04/201</w:t>
-      </w:r>
-      <w:r>
-        <w:rPr>
-          <w:lang w:val="pt-BR"/>
-        </w:rPr>
-        <w:t>4, para que a empresa inicie a comercialização do novo seguro de seqüestro de pessoas.</w:t>
+        <w:numPr>
+          <w:ilvl w:val="0"/>
+          <w:numId w:val="6"/>
+        </w:numPr>
+        <w:rPr>
+          <w:lang w:val="pt-BR"/>
+        </w:rPr>
+      </w:pPr>
+      <w:r>
+        <w:rPr>
+          <w:lang w:val="pt-BR"/>
+        </w:rPr>
+        <w:t xml:space="preserve">O sistema </w:t>
+      </w:r>
+      <w:r>
+        <w:rPr>
+          <w:lang w:val="pt-BR"/>
+        </w:rPr>
+        <w:t>deverá ser liberado até o final do semestre</w:t>
+      </w:r>
+      <w:r>
+        <w:rPr>
+          <w:lang w:val="pt-BR"/>
+        </w:rPr>
+        <w:t>.</w:t>
       </w:r>
     </w:p>
     <w:p>
@@ -4039,14 +3964,12 @@
         </w:numPr>
         <w:rPr>
           <w:b/>
-          <w:color w:val="0000FF"/>
-          <w:lang w:val="pt-BR"/>
-        </w:rPr>
-      </w:pPr>
-      <w:r>
-        <w:rPr>
-          <w:b/>
-          <w:color w:val="0000FF"/>
+          <w:lang w:val="pt-BR"/>
+        </w:rPr>
+      </w:pPr>
+      <w:r>
+        <w:rPr>
+          <w:b/>
           <w:lang w:val="pt-BR"/>
         </w:rPr>
         <w:t>Legal</w:t>
@@ -4054,48 +3977,20 @@
     </w:p>
     <w:p>
       <w:pPr>
-        <w:ind w:left="283"/>
-        <w:rPr>
-          <w:color w:val="0000FF"/>
-          <w:lang w:val="pt-BR"/>
-        </w:rPr>
-      </w:pPr>
-      <w:r>
-        <w:rPr>
-          <w:color w:val="0000FF"/>
-          <w:lang w:val="pt-BR"/>
-        </w:rPr>
-        <w:t>Identifique se existem padrões, normas, legislação que devem ser respeitadas e que podem afetar os requisitos do software.</w:t>
-      </w:r>
-    </w:p>
-    <w:p>
-      <w:pPr>
-        <w:ind w:left="283"/>
-        <w:rPr>
-          <w:color w:val="0000FF"/>
-          <w:lang w:val="pt-BR"/>
-        </w:rPr>
-      </w:pPr>
-      <w:r>
-        <w:rPr>
-          <w:color w:val="0000FF"/>
-          <w:lang w:val="pt-BR"/>
-        </w:rPr>
-        <w:t>Exemplo:</w:t>
-      </w:r>
-    </w:p>
-    <w:p>
-      <w:pPr>
-        <w:pStyle w:val="BodyTextIndent2"/>
-        <w:rPr>
-          <w:lang w:val="pt-BR"/>
-        </w:rPr>
-      </w:pPr>
-      <w:r>
-        <w:rPr>
-          <w:lang w:val="pt-BR"/>
-        </w:rPr>
-        <w:t>O produto deve respeitar a norma da Susep que dispõe sobre a Resolução 86.</w:t>
+        <w:numPr>
+          <w:ilvl w:val="0"/>
+          <w:numId w:val="6"/>
+        </w:numPr>
+        <w:rPr>
+          <w:lang w:val="pt-BR"/>
+        </w:rPr>
+      </w:pPr>
+      <w:r>
+        <w:rPr>
+          <w:lang w:val="pt-BR"/>
+        </w:rPr>
+        <w:lastRenderedPageBreak/>
+        <w:t>Não há normas ou legislações que o software deverá seguir.</w:t>
       </w:r>
     </w:p>
     <w:p>
@@ -4106,60 +4001,15 @@
         </w:numPr>
         <w:rPr>
           <w:b/>
-          <w:color w:val="0000FF"/>
-          <w:lang w:val="pt-BR"/>
-        </w:rPr>
-      </w:pPr>
-      <w:r>
-        <w:rPr>
-          <w:b/>
-          <w:color w:val="0000FF"/>
+          <w:lang w:val="pt-BR"/>
+        </w:rPr>
+      </w:pPr>
+      <w:r>
+        <w:rPr>
+          <w:b/>
           <w:lang w:val="pt-BR"/>
         </w:rPr>
         <w:t>Requisitos de projeto (segurança, performance, confiabilidade, usabilidade ou contingência, etc).</w:t>
-      </w:r>
-    </w:p>
-    <w:p>
-      <w:pPr>
-        <w:pStyle w:val="BodyText"/>
-        <w:ind w:left="283"/>
-        <w:rPr>
-          <w:lang w:val="pt-BR"/>
-        </w:rPr>
-      </w:pPr>
-      <w:r>
-        <w:rPr>
-          <w:lang w:val="pt-BR"/>
-        </w:rPr>
-        <w:t xml:space="preserve">Especifique o nível </w:t>
-      </w:r>
-      <w:r>
-        <w:rPr>
-          <w:b/>
-          <w:lang w:val="pt-BR"/>
-        </w:rPr>
-        <w:t>desejado</w:t>
-      </w:r>
-      <w:r>
-        <w:rPr>
-          <w:lang w:val="pt-BR"/>
-        </w:rPr>
-        <w:t xml:space="preserve"> para itens como, por exemplo, precisão dos cálculos e saídas do sistema, os volumes que o produto deve ser capaz de trabalhar, o quão fácil de utilizar o sistema deve ser para determinados usuários etc.</w:t>
-      </w:r>
-    </w:p>
-    <w:p>
-      <w:pPr>
-        <w:pStyle w:val="BodyText"/>
-        <w:ind w:left="283"/>
-        <w:rPr>
-          <w:lang w:val="pt-BR"/>
-        </w:rPr>
-      </w:pPr>
-      <w:r>
-        <w:rPr>
-          <w:lang w:val="pt-BR"/>
-        </w:rPr>
-        <w:t>Exemplos:</w:t>
       </w:r>
     </w:p>
     <w:p>
@@ -4169,16 +4019,43 @@
           <w:numId w:val="6"/>
         </w:numPr>
         <w:rPr>
-          <w:color w:val="0000FF"/>
-          <w:lang w:val="pt-BR"/>
-        </w:rPr>
-      </w:pPr>
-      <w:r>
-        <w:rPr>
-          <w:color w:val="0000FF"/>
-          <w:lang w:val="pt-BR"/>
-        </w:rPr>
-        <w:t>O sistema deve ser instalado em um dispositivo móvel para uso dos inspetores em suas visitas aos clientes.</w:t>
+          <w:lang w:val="pt-BR"/>
+        </w:rPr>
+      </w:pPr>
+      <w:r>
+        <w:rPr>
+          <w:lang w:val="pt-BR"/>
+        </w:rPr>
+        <w:t xml:space="preserve">O sistema deve ser instalado em um dispositivo móvel </w:t>
+      </w:r>
+      <w:r>
+        <w:rPr>
+          <w:lang w:val="pt-BR"/>
+        </w:rPr>
+        <w:t>que possua funcionalidade de geolocalização.</w:t>
+      </w:r>
+    </w:p>
+    <w:p>
+      <w:pPr>
+        <w:numPr>
+          <w:ilvl w:val="0"/>
+          <w:numId w:val="6"/>
+        </w:numPr>
+        <w:rPr>
+          <w:lang w:val="pt-BR"/>
+        </w:rPr>
+      </w:pPr>
+      <w:r>
+        <w:rPr>
+          <w:lang w:val="pt-BR"/>
+        </w:rPr>
+        <w:t xml:space="preserve">O sistema </w:t>
+      </w:r>
+      <w:r>
+        <w:rPr>
+          <w:lang w:val="pt-BR"/>
+        </w:rPr>
+        <w:t>deve ser instalado em um dispositivo móvel com sistema operacional Android 2.2 ou superior.</w:t>
       </w:r>
     </w:p>
     <w:p>
@@ -4191,14 +4068,48 @@
         <w:rPr>
           <w:rFonts w:ascii="Arial" w:hAnsi="Arial"/>
           <w:i w:val="0"/>
+          <w:color w:val="auto"/>
         </w:rPr>
       </w:pPr>
       <w:r>
         <w:rPr>
           <w:rFonts w:ascii="Arial" w:hAnsi="Arial"/>
           <w:i w:val="0"/>
-        </w:rPr>
-        <w:t>O sistema deve suportar 300 usuários simultâneos entre o período de 9:00 às 11:00. O número máximo nos outros períodos será de aproximadamente 150 usuários.</w:t>
+          <w:color w:val="auto"/>
+        </w:rPr>
+        <w:t>O sistema deverá respeitar a hierarquia de</w:t>
+      </w:r>
+      <w:r>
+        <w:rPr>
+          <w:rFonts w:ascii="Arial" w:hAnsi="Arial"/>
+          <w:i w:val="0"/>
+          <w:color w:val="auto"/>
+        </w:rPr>
+        <w:t xml:space="preserve"> Recursos Humanos, S</w:t>
+      </w:r>
+      <w:r>
+        <w:rPr>
+          <w:rFonts w:ascii="Arial" w:hAnsi="Arial"/>
+          <w:i w:val="0"/>
+          <w:color w:val="auto"/>
+        </w:rPr>
+        <w:t xml:space="preserve">upervisores e </w:t>
+      </w:r>
+      <w:r>
+        <w:rPr>
+          <w:rFonts w:ascii="Arial" w:hAnsi="Arial"/>
+          <w:i w:val="0"/>
+          <w:color w:val="auto"/>
+        </w:rPr>
+        <w:t>F</w:t>
+      </w:r>
+      <w:r>
+        <w:rPr>
+          <w:rFonts w:ascii="Arial" w:hAnsi="Arial"/>
+          <w:i w:val="0"/>
+          <w:color w:val="auto"/>
+        </w:rPr>
+        <w:t xml:space="preserve">uncionários. </w:t>
       </w:r>
     </w:p>
     <w:p>
@@ -4211,14 +4122,40 @@
         <w:rPr>
           <w:rFonts w:ascii="Arial" w:hAnsi="Arial"/>
           <w:i w:val="0"/>
+          <w:color w:val="auto"/>
         </w:rPr>
       </w:pPr>
       <w:r>
         <w:rPr>
           <w:rFonts w:ascii="Arial" w:hAnsi="Arial"/>
           <w:i w:val="0"/>
-        </w:rPr>
-        <w:t>Todos os valores monetários devem ter precisão de cinco casas decimais.</w:t>
+          <w:color w:val="auto"/>
+        </w:rPr>
+        <w:t xml:space="preserve">Todos </w:t>
+      </w:r>
+      <w:r>
+        <w:rPr>
+          <w:rFonts w:ascii="Arial" w:hAnsi="Arial"/>
+          <w:i w:val="0"/>
+          <w:color w:val="auto"/>
+        </w:rPr>
+        <w:t>relatórios</w:t>
+      </w:r>
+      <w:r>
+        <w:rPr>
+          <w:rFonts w:ascii="Arial" w:hAnsi="Arial"/>
+          <w:i w:val="0"/>
+          <w:color w:val="auto"/>
+        </w:rPr>
+        <w:t xml:space="preserve"> devem ter precisão </w:t>
+      </w:r>
+      <w:r>
+        <w:rPr>
+          <w:rFonts w:ascii="Arial" w:hAnsi="Arial"/>
+          <w:i w:val="0"/>
+          <w:color w:val="auto"/>
+        </w:rPr>
+        <w:t>nos valores informados.</w:t>
       </w:r>
     </w:p>
     <w:sectPr>
@@ -4318,7 +4255,7 @@
         <w:noProof/>
         <w:sz w:val="20"/>
       </w:rPr>
-      <w:t>7</w:t>
+      <w:t>4</w:t>
     </w:r>
     <w:r>
       <w:rPr>
@@ -4360,7 +4297,7 @@
         <w:noProof/>
         <w:sz w:val="20"/>
       </w:rPr>
-      <w:t>7</w:t>
+      <w:t>6</w:t>
     </w:r>
     <w:r>
       <w:rPr>
@@ -5522,7 +5459,7 @@
         <w:rFonts w:ascii="Arial" w:eastAsia="Times New Roman" w:hAnsi="Arial" w:cs="Arial" w:hint="default"/>
       </w:rPr>
     </w:lvl>
-    <w:lvl w:ilvl="2" w:tplc="3300F30A" w:tentative="1">
+    <w:lvl w:ilvl="2" w:tplc="3300F30A">
       <w:start w:val="1"/>
       <w:numFmt w:val="bullet"/>
       <w:lvlText w:val=""/>
@@ -7684,7 +7621,7 @@
 </file>
 
 <file path=customXml/itemProps1.xml><?xml version="1.0" encoding="utf-8"?>
-<ds:datastoreItem xmlns:ds="http://schemas.openxmlformats.org/officeDocument/2006/customXml" ds:itemID="{C583E545-9B2E-4215-9264-1C4B2050A7F8}">
+<ds:datastoreItem xmlns:ds="http://schemas.openxmlformats.org/officeDocument/2006/customXml" ds:itemID="{320301FC-5E94-442A-A704-951DD4B633F3}">
   <ds:schemaRefs>
     <ds:schemaRef ds:uri="http://schemas.openxmlformats.org/officeDocument/2006/bibliography"/>
   </ds:schemaRefs>

</xml_diff>